<commit_message>
word doc, general advice
</commit_message>
<xml_diff>
--- a/Quick_Guide_to_Data_Analysis_in_R.docx
+++ b/Quick_Guide_to_Data_Analysis_in_R.docx
@@ -74,6 +74,32 @@
         <w:t xml:space="preserve">11/28/2016</w:t>
       </w:r>
     </w:p>
+    <w:sdt>
+      <w:sdtPr>
+        <w:docPartObj>
+          <w:docPartGallery w:val="Table of Contents"/>
+          <w:docPartUnique/>
+        </w:docPartObj>
+      </w:sdtPr>
+      <w:sdtContent>
+        <w:p>
+          <w:pPr>
+            <w:pStyle w:val="TOCHeading"/>
+          </w:pPr>
+          <w:r>
+            <w:t xml:space="preserve">Table of Contents</w:t>
+          </w:r>
+        </w:p>
+        <w:p>
+          <w:r>
+            <w:fldChar w:fldCharType="begin" w:dirty="true"/>
+            <w:instrText xml:space="preserve">TOC \o "1-3" \h \z \u</w:instrText>
+            <w:fldChar w:fldCharType="separate"/>
+            <w:fldChar w:fldCharType="end"/>
+          </w:r>
+        </w:p>
+      </w:sdtContent>
+    </w:sdt>
     <w:p>
       <w:pPr>
         <w:pStyle w:val="Heading1"/>
@@ -209,7 +235,7 @@
         </w:numPr>
       </w:pPr>
       <w:r>
-        <w:t xml:space="preserve">Additional Resources</w:t>
+        <w:t xml:space="preserve">General Advice and Additional Resources</w:t>
       </w:r>
     </w:p>
     <w:p>
@@ -289,17 +315,17 @@
         <w:pStyle w:val="FirstParagraph"/>
       </w:pPr>
       <w:r>
-        <w:t xml:space="preserve">Make sure you pick the right version for your computer (i.e. Mac or PC)</w:t>
+        <w:t xml:space="preserve">Make sure you pick the right version for your computer (i.e. Mac or PC).</w:t>
       </w:r>
     </w:p>
     <w:p>
       <w:pPr>
         <w:pStyle w:val="Heading1"/>
       </w:pPr>
-      <w:bookmarkStart w:id="25" w:name="basics-of-coding-in-r-and-r-markdown"/>
+      <w:bookmarkStart w:id="25" w:name="basics-of-coding-in-r-and-compiling-with-r-markdown"/>
       <w:bookmarkEnd w:id="25"/>
       <w:r>
-        <w:t xml:space="preserve">Basics of coding in R and R Markdown</w:t>
+        <w:t xml:space="preserve">Basics of coding in R and compiling with R Markdown</w:t>
       </w:r>
     </w:p>
     <w:p>
@@ -900,7 +926,64 @@
         <w:rPr>
           <w:rStyle w:val="NormalTok"/>
         </w:rPr>
+        <w:t xml:space="preserve">,</w:t>
+      </w:r>
+      <w:r>
+        <w:rPr>
+          <w:rStyle w:val="StringTok"/>
+        </w:rPr>
+        <w:t xml:space="preserve">"memisc"</w:t>
+      </w:r>
+      <w:r>
+        <w:rPr>
+          <w:rStyle w:val="NormalTok"/>
+        </w:rPr>
+        <w:t xml:space="preserve">,</w:t>
+      </w:r>
+      <w:r>
+        <w:rPr>
+          <w:rStyle w:val="StringTok"/>
+        </w:rPr>
+        <w:t xml:space="preserve">"devtools"</w:t>
+      </w:r>
+      <w:r>
+        <w:rPr>
+          <w:rStyle w:val="NormalTok"/>
+        </w:rPr>
+        <w:t xml:space="preserve">,</w:t>
+      </w:r>
+      <w:r>
+        <w:rPr>
+          <w:rStyle w:val="StringTok"/>
+        </w:rPr>
+        <w:t xml:space="preserve">"pander"</w:t>
+      </w:r>
+      <w:r>
+        <w:rPr>
+          <w:rStyle w:val="NormalTok"/>
+        </w:rPr>
         <w:t xml:space="preserve">)</w:t>
+      </w:r>
+      <w:r>
+        <w:br w:type="textWrapping"/>
+      </w:r>
+      <w:r>
+        <w:br w:type="textWrapping"/>
+      </w:r>
+      <w:r>
+        <w:rPr>
+          <w:rStyle w:val="CommentTok"/>
+        </w:rPr>
+        <w:t xml:space="preserve"># Do this once to get most uptodate version of pander</w:t>
+      </w:r>
+      <w:r>
+        <w:br w:type="textWrapping"/>
+      </w:r>
+      <w:r>
+        <w:rPr>
+          <w:rStyle w:val="CommentTok"/>
+        </w:rPr>
+        <w:t xml:space="preserve">#devtools::install_github('Rapporter/pander')</w:t>
       </w:r>
     </w:p>
     <w:p>
@@ -7252,23 +7335,3141 @@
     </w:p>
     <w:p>
       <w:pPr>
+        <w:pStyle w:val="Heading2"/>
+      </w:pPr>
+      <w:bookmarkStart w:id="53" w:name="multiple-regression"/>
+      <w:bookmarkEnd w:id="53"/>
+      <w:r>
+        <w:t xml:space="preserve">Multiple regression</w:t>
+      </w:r>
+    </w:p>
+    <w:p>
+      <w:pPr>
+        <w:pStyle w:val="FirstParagraph"/>
+      </w:pPr>
+      <w:r>
+        <w:t xml:space="preserve">Shouldn't both a person's race and the importance of their racial identity influence their feelings toward Trump? Most likely. Further, wouldn't we expect the effects of racial identity to vary among Whites and Non-Whites? Almost certainly. Finally aren't their other factors that may matter as well (age, gender, income, etc.). Yes again!</w:t>
+      </w:r>
+    </w:p>
+    <w:p>
+      <w:pPr>
+        <w:pStyle w:val="BodyText"/>
+      </w:pPr>
+      <w:r>
+        <w:t xml:space="preserve">Let's fit the following mutliple regression models to test these questions:</w:t>
+      </w:r>
+    </w:p>
+    <w:p>
+      <w:pPr>
+        <w:pStyle w:val="SourceCode"/>
+      </w:pPr>
+      <w:r>
+        <w:rPr>
+          <w:rStyle w:val="NormalTok"/>
+        </w:rPr>
+        <w:t xml:space="preserve">m3&lt;-</w:t>
+      </w:r>
+      <w:r>
+        <w:rPr>
+          <w:rStyle w:val="KeywordTok"/>
+        </w:rPr>
+        <w:t xml:space="preserve">lm</w:t>
+      </w:r>
+      <w:r>
+        <w:rPr>
+          <w:rStyle w:val="NormalTok"/>
+        </w:rPr>
+        <w:t xml:space="preserve">(ft_trump~white01+racial_imp,nes)</w:t>
+      </w:r>
+      <w:r>
+        <w:br w:type="textWrapping"/>
+      </w:r>
+      <w:r>
+        <w:rPr>
+          <w:rStyle w:val="NormalTok"/>
+        </w:rPr>
+        <w:t xml:space="preserve">m4&lt;-</w:t>
+      </w:r>
+      <w:r>
+        <w:rPr>
+          <w:rStyle w:val="KeywordTok"/>
+        </w:rPr>
+        <w:t xml:space="preserve">lm</w:t>
+      </w:r>
+      <w:r>
+        <w:rPr>
+          <w:rStyle w:val="NormalTok"/>
+        </w:rPr>
+        <w:t xml:space="preserve">(ft_trump~white01*racial_imp,nes)</w:t>
+      </w:r>
+      <w:r>
+        <w:br w:type="textWrapping"/>
+      </w:r>
+      <w:r>
+        <w:rPr>
+          <w:rStyle w:val="NormalTok"/>
+        </w:rPr>
+        <w:t xml:space="preserve">m5&lt;-</w:t>
+      </w:r>
+      <w:r>
+        <w:rPr>
+          <w:rStyle w:val="KeywordTok"/>
+        </w:rPr>
+        <w:t xml:space="preserve">lm</w:t>
+      </w:r>
+      <w:r>
+        <w:rPr>
+          <w:rStyle w:val="NormalTok"/>
+        </w:rPr>
+        <w:t xml:space="preserve">(ft_trump~white01*racial_imp+</w:t>
+      </w:r>
+      <w:r>
+        <w:br w:type="textWrapping"/>
+      </w:r>
+      <w:r>
+        <w:rPr>
+          <w:rStyle w:val="StringTok"/>
+        </w:rPr>
+        <w:t xml:space="preserve">           </w:t>
+      </w:r>
+      <w:r>
+        <w:rPr>
+          <w:rStyle w:val="NormalTok"/>
+        </w:rPr>
+        <w:t xml:space="preserve">female01+income+education+age+pid,nes)</w:t>
+      </w:r>
+    </w:p>
+    <w:p>
+      <w:pPr>
+        <w:pStyle w:val="FirstParagraph"/>
+      </w:pPr>
+      <w:r>
+        <w:t xml:space="preserve">Multiple regression, provides a way of partitioning the variance in the outcome (feelings toward Trump) into the portions that can be explained by variance in each predictor (race, racial ID, income etc) independent of these relationships between these predictors.</w:t>
+      </w:r>
+    </w:p>
+    <w:p>
+      <w:pPr>
+        <w:pStyle w:val="Heading2"/>
+      </w:pPr>
+      <w:bookmarkStart w:id="54" w:name="regression-table"/>
+      <w:bookmarkEnd w:id="54"/>
+      <w:r>
+        <w:t xml:space="preserve">Regression Table</w:t>
+      </w:r>
+    </w:p>
+    <w:p>
+      <w:pPr>
+        <w:pStyle w:val="FirstParagraph"/>
+      </w:pPr>
+      <w:r>
+        <w:t xml:space="preserve">Since we've got a lot of models, let's use some functions to format these models into a single easy to read table</w:t>
+      </w:r>
+    </w:p>
+    <w:p>
+      <w:pPr>
+        <w:pStyle w:val="SourceCode"/>
+      </w:pPr>
+      <w:r>
+        <w:rPr>
+          <w:rStyle w:val="NormalTok"/>
+        </w:rPr>
+        <w:t xml:space="preserve">reg_tab&lt;-</w:t>
+      </w:r>
+      <w:r>
+        <w:rPr>
+          <w:rStyle w:val="KeywordTok"/>
+        </w:rPr>
+        <w:t xml:space="preserve">mtable</w:t>
+      </w:r>
+      <w:r>
+        <w:rPr>
+          <w:rStyle w:val="NormalTok"/>
+        </w:rPr>
+        <w:t xml:space="preserve">(</w:t>
+      </w:r>
+      <w:r>
+        <w:br w:type="textWrapping"/>
+      </w:r>
+      <w:r>
+        <w:rPr>
+          <w:rStyle w:val="NormalTok"/>
+        </w:rPr>
+        <w:t xml:space="preserve"> </w:t>
+      </w:r>
+      <w:r>
+        <w:rPr>
+          <w:rStyle w:val="NormalTok"/>
+        </w:rPr>
+        <w:t xml:space="preserve"> </w:t>
+      </w:r>
+      <w:r>
+        <w:rPr>
+          <w:rStyle w:val="NormalTok"/>
+        </w:rPr>
+        <w:t xml:space="preserve"> </w:t>
+      </w:r>
+      <w:r>
+        <w:rPr>
+          <w:rStyle w:val="NormalTok"/>
+        </w:rPr>
+        <w:t xml:space="preserve"> </w:t>
+      </w:r>
+      <w:r>
+        <w:rPr>
+          <w:rStyle w:val="NormalTok"/>
+        </w:rPr>
+        <w:t xml:space="preserve"> </w:t>
+      </w:r>
+      <w:r>
+        <w:rPr>
+          <w:rStyle w:val="NormalTok"/>
+        </w:rPr>
+        <w:t xml:space="preserve"> </w:t>
+      </w:r>
+      <w:r>
+        <w:rPr>
+          <w:rStyle w:val="NormalTok"/>
+        </w:rPr>
+        <w:t xml:space="preserve"> </w:t>
+      </w:r>
+      <w:r>
+        <w:rPr>
+          <w:rStyle w:val="NormalTok"/>
+        </w:rPr>
+        <w:t xml:space="preserve"> </w:t>
+      </w:r>
+      <w:r>
+        <w:rPr>
+          <w:rStyle w:val="NormalTok"/>
+        </w:rPr>
+        <w:t xml:space="preserve"> </w:t>
+      </w:r>
+      <w:r>
+        <w:rPr>
+          <w:rStyle w:val="NormalTok"/>
+        </w:rPr>
+        <w:t xml:space="preserve"> </w:t>
+      </w:r>
+      <w:r>
+        <w:rPr>
+          <w:rStyle w:val="NormalTok"/>
+        </w:rPr>
+        <w:t xml:space="preserve"> </w:t>
+      </w:r>
+      <w:r>
+        <w:rPr>
+          <w:rStyle w:val="NormalTok"/>
+        </w:rPr>
+        <w:t xml:space="preserve"> </w:t>
+      </w:r>
+      <w:r>
+        <w:rPr>
+          <w:rStyle w:val="CommentTok"/>
+        </w:rPr>
+        <w:t xml:space="preserve">#'Model 1' = m1,</w:t>
+      </w:r>
+      <w:r>
+        <w:br w:type="textWrapping"/>
+      </w:r>
+      <w:r>
+        <w:rPr>
+          <w:rStyle w:val="NormalTok"/>
+        </w:rPr>
+        <w:t xml:space="preserve"> </w:t>
+      </w:r>
+      <w:r>
+        <w:rPr>
+          <w:rStyle w:val="NormalTok"/>
+        </w:rPr>
+        <w:t xml:space="preserve"> </w:t>
+      </w:r>
+      <w:r>
+        <w:rPr>
+          <w:rStyle w:val="NormalTok"/>
+        </w:rPr>
+        <w:t xml:space="preserve"> </w:t>
+      </w:r>
+      <w:r>
+        <w:rPr>
+          <w:rStyle w:val="NormalTok"/>
+        </w:rPr>
+        <w:t xml:space="preserve"> </w:t>
+      </w:r>
+      <w:r>
+        <w:rPr>
+          <w:rStyle w:val="NormalTok"/>
+        </w:rPr>
+        <w:t xml:space="preserve"> </w:t>
+      </w:r>
+      <w:r>
+        <w:rPr>
+          <w:rStyle w:val="NormalTok"/>
+        </w:rPr>
+        <w:t xml:space="preserve"> </w:t>
+      </w:r>
+      <w:r>
+        <w:rPr>
+          <w:rStyle w:val="NormalTok"/>
+        </w:rPr>
+        <w:t xml:space="preserve"> </w:t>
+      </w:r>
+      <w:r>
+        <w:rPr>
+          <w:rStyle w:val="NormalTok"/>
+        </w:rPr>
+        <w:t xml:space="preserve"> </w:t>
+      </w:r>
+      <w:r>
+        <w:rPr>
+          <w:rStyle w:val="NormalTok"/>
+        </w:rPr>
+        <w:t xml:space="preserve"> </w:t>
+      </w:r>
+      <w:r>
+        <w:rPr>
+          <w:rStyle w:val="NormalTok"/>
+        </w:rPr>
+        <w:t xml:space="preserve"> </w:t>
+      </w:r>
+      <w:r>
+        <w:rPr>
+          <w:rStyle w:val="NormalTok"/>
+        </w:rPr>
+        <w:t xml:space="preserve"> </w:t>
+      </w:r>
+      <w:r>
+        <w:rPr>
+          <w:rStyle w:val="NormalTok"/>
+        </w:rPr>
+        <w:t xml:space="preserve"> </w:t>
+      </w:r>
+      <w:r>
+        <w:rPr>
+          <w:rStyle w:val="CommentTok"/>
+        </w:rPr>
+        <w:t xml:space="preserve">#'Model 2' = m2,</w:t>
+      </w:r>
+      <w:r>
+        <w:br w:type="textWrapping"/>
+      </w:r>
+      <w:r>
+        <w:rPr>
+          <w:rStyle w:val="NormalTok"/>
+        </w:rPr>
+        <w:t xml:space="preserve"> </w:t>
+      </w:r>
+      <w:r>
+        <w:rPr>
+          <w:rStyle w:val="NormalTok"/>
+        </w:rPr>
+        <w:t xml:space="preserve"> </w:t>
+      </w:r>
+      <w:r>
+        <w:rPr>
+          <w:rStyle w:val="NormalTok"/>
+        </w:rPr>
+        <w:t xml:space="preserve"> </w:t>
+      </w:r>
+      <w:r>
+        <w:rPr>
+          <w:rStyle w:val="NormalTok"/>
+        </w:rPr>
+        <w:t xml:space="preserve"> </w:t>
+      </w:r>
+      <w:r>
+        <w:rPr>
+          <w:rStyle w:val="NormalTok"/>
+        </w:rPr>
+        <w:t xml:space="preserve"> </w:t>
+      </w:r>
+      <w:r>
+        <w:rPr>
+          <w:rStyle w:val="NormalTok"/>
+        </w:rPr>
+        <w:t xml:space="preserve"> </w:t>
+      </w:r>
+      <w:r>
+        <w:rPr>
+          <w:rStyle w:val="NormalTok"/>
+        </w:rPr>
+        <w:t xml:space="preserve"> </w:t>
+      </w:r>
+      <w:r>
+        <w:rPr>
+          <w:rStyle w:val="NormalTok"/>
+        </w:rPr>
+        <w:t xml:space="preserve"> </w:t>
+      </w:r>
+      <w:r>
+        <w:rPr>
+          <w:rStyle w:val="NormalTok"/>
+        </w:rPr>
+        <w:t xml:space="preserve"> </w:t>
+      </w:r>
+      <w:r>
+        <w:rPr>
+          <w:rStyle w:val="NormalTok"/>
+        </w:rPr>
+        <w:t xml:space="preserve"> </w:t>
+      </w:r>
+      <w:r>
+        <w:rPr>
+          <w:rStyle w:val="NormalTok"/>
+        </w:rPr>
+        <w:t xml:space="preserve"> </w:t>
+      </w:r>
+      <w:r>
+        <w:rPr>
+          <w:rStyle w:val="NormalTok"/>
+        </w:rPr>
+        <w:t xml:space="preserve"> </w:t>
+      </w:r>
+      <w:r>
+        <w:rPr>
+          <w:rStyle w:val="StringTok"/>
+        </w:rPr>
+        <w:t xml:space="preserve">'Model 1'</w:t>
+      </w:r>
+      <w:r>
+        <w:rPr>
+          <w:rStyle w:val="NormalTok"/>
+        </w:rPr>
+        <w:t xml:space="preserve"> </w:t>
+      </w:r>
+      <w:r>
+        <w:rPr>
+          <w:rStyle w:val="NormalTok"/>
+        </w:rPr>
+        <w:t xml:space="preserve">=</w:t>
+      </w:r>
+      <w:r>
+        <w:rPr>
+          <w:rStyle w:val="StringTok"/>
+        </w:rPr>
+        <w:t xml:space="preserve"> </w:t>
+      </w:r>
+      <w:r>
+        <w:rPr>
+          <w:rStyle w:val="NormalTok"/>
+        </w:rPr>
+        <w:t xml:space="preserve">m3,</w:t>
+      </w:r>
+      <w:r>
+        <w:br w:type="textWrapping"/>
+      </w:r>
+      <w:r>
+        <w:rPr>
+          <w:rStyle w:val="NormalTok"/>
+        </w:rPr>
+        <w:t xml:space="preserve"> </w:t>
+      </w:r>
+      <w:r>
+        <w:rPr>
+          <w:rStyle w:val="NormalTok"/>
+        </w:rPr>
+        <w:t xml:space="preserve"> </w:t>
+      </w:r>
+      <w:r>
+        <w:rPr>
+          <w:rStyle w:val="NormalTok"/>
+        </w:rPr>
+        <w:t xml:space="preserve"> </w:t>
+      </w:r>
+      <w:r>
+        <w:rPr>
+          <w:rStyle w:val="NormalTok"/>
+        </w:rPr>
+        <w:t xml:space="preserve"> </w:t>
+      </w:r>
+      <w:r>
+        <w:rPr>
+          <w:rStyle w:val="NormalTok"/>
+        </w:rPr>
+        <w:t xml:space="preserve"> </w:t>
+      </w:r>
+      <w:r>
+        <w:rPr>
+          <w:rStyle w:val="NormalTok"/>
+        </w:rPr>
+        <w:t xml:space="preserve"> </w:t>
+      </w:r>
+      <w:r>
+        <w:rPr>
+          <w:rStyle w:val="NormalTok"/>
+        </w:rPr>
+        <w:t xml:space="preserve"> </w:t>
+      </w:r>
+      <w:r>
+        <w:rPr>
+          <w:rStyle w:val="NormalTok"/>
+        </w:rPr>
+        <w:t xml:space="preserve"> </w:t>
+      </w:r>
+      <w:r>
+        <w:rPr>
+          <w:rStyle w:val="NormalTok"/>
+        </w:rPr>
+        <w:t xml:space="preserve"> </w:t>
+      </w:r>
+      <w:r>
+        <w:rPr>
+          <w:rStyle w:val="NormalTok"/>
+        </w:rPr>
+        <w:t xml:space="preserve"> </w:t>
+      </w:r>
+      <w:r>
+        <w:rPr>
+          <w:rStyle w:val="NormalTok"/>
+        </w:rPr>
+        <w:t xml:space="preserve"> </w:t>
+      </w:r>
+      <w:r>
+        <w:rPr>
+          <w:rStyle w:val="NormalTok"/>
+        </w:rPr>
+        <w:t xml:space="preserve"> </w:t>
+      </w:r>
+      <w:r>
+        <w:rPr>
+          <w:rStyle w:val="StringTok"/>
+        </w:rPr>
+        <w:t xml:space="preserve">'Model 2'</w:t>
+      </w:r>
+      <w:r>
+        <w:rPr>
+          <w:rStyle w:val="NormalTok"/>
+        </w:rPr>
+        <w:t xml:space="preserve"> </w:t>
+      </w:r>
+      <w:r>
+        <w:rPr>
+          <w:rStyle w:val="NormalTok"/>
+        </w:rPr>
+        <w:t xml:space="preserve">=</w:t>
+      </w:r>
+      <w:r>
+        <w:rPr>
+          <w:rStyle w:val="StringTok"/>
+        </w:rPr>
+        <w:t xml:space="preserve"> </w:t>
+      </w:r>
+      <w:r>
+        <w:rPr>
+          <w:rStyle w:val="NormalTok"/>
+        </w:rPr>
+        <w:t xml:space="preserve">m4,</w:t>
+      </w:r>
+      <w:r>
+        <w:br w:type="textWrapping"/>
+      </w:r>
+      <w:r>
+        <w:rPr>
+          <w:rStyle w:val="NormalTok"/>
+        </w:rPr>
+        <w:t xml:space="preserve"> </w:t>
+      </w:r>
+      <w:r>
+        <w:rPr>
+          <w:rStyle w:val="NormalTok"/>
+        </w:rPr>
+        <w:t xml:space="preserve"> </w:t>
+      </w:r>
+      <w:r>
+        <w:rPr>
+          <w:rStyle w:val="NormalTok"/>
+        </w:rPr>
+        <w:t xml:space="preserve"> </w:t>
+      </w:r>
+      <w:r>
+        <w:rPr>
+          <w:rStyle w:val="NormalTok"/>
+        </w:rPr>
+        <w:t xml:space="preserve"> </w:t>
+      </w:r>
+      <w:r>
+        <w:rPr>
+          <w:rStyle w:val="NormalTok"/>
+        </w:rPr>
+        <w:t xml:space="preserve"> </w:t>
+      </w:r>
+      <w:r>
+        <w:rPr>
+          <w:rStyle w:val="NormalTok"/>
+        </w:rPr>
+        <w:t xml:space="preserve"> </w:t>
+      </w:r>
+      <w:r>
+        <w:rPr>
+          <w:rStyle w:val="NormalTok"/>
+        </w:rPr>
+        <w:t xml:space="preserve"> </w:t>
+      </w:r>
+      <w:r>
+        <w:rPr>
+          <w:rStyle w:val="NormalTok"/>
+        </w:rPr>
+        <w:t xml:space="preserve"> </w:t>
+      </w:r>
+      <w:r>
+        <w:rPr>
+          <w:rStyle w:val="NormalTok"/>
+        </w:rPr>
+        <w:t xml:space="preserve"> </w:t>
+      </w:r>
+      <w:r>
+        <w:rPr>
+          <w:rStyle w:val="NormalTok"/>
+        </w:rPr>
+        <w:t xml:space="preserve"> </w:t>
+      </w:r>
+      <w:r>
+        <w:rPr>
+          <w:rStyle w:val="NormalTok"/>
+        </w:rPr>
+        <w:t xml:space="preserve"> </w:t>
+      </w:r>
+      <w:r>
+        <w:rPr>
+          <w:rStyle w:val="NormalTok"/>
+        </w:rPr>
+        <w:t xml:space="preserve"> </w:t>
+      </w:r>
+      <w:r>
+        <w:rPr>
+          <w:rStyle w:val="StringTok"/>
+        </w:rPr>
+        <w:t xml:space="preserve">'Model 3'</w:t>
+      </w:r>
+      <w:r>
+        <w:rPr>
+          <w:rStyle w:val="NormalTok"/>
+        </w:rPr>
+        <w:t xml:space="preserve"> </w:t>
+      </w:r>
+      <w:r>
+        <w:rPr>
+          <w:rStyle w:val="NormalTok"/>
+        </w:rPr>
+        <w:t xml:space="preserve">=</w:t>
+      </w:r>
+      <w:r>
+        <w:rPr>
+          <w:rStyle w:val="StringTok"/>
+        </w:rPr>
+        <w:t xml:space="preserve"> </w:t>
+      </w:r>
+      <w:r>
+        <w:rPr>
+          <w:rStyle w:val="NormalTok"/>
+        </w:rPr>
+        <w:t xml:space="preserve">m5,</w:t>
+      </w:r>
+      <w:r>
+        <w:br w:type="textWrapping"/>
+      </w:r>
+      <w:r>
+        <w:rPr>
+          <w:rStyle w:val="NormalTok"/>
+        </w:rPr>
+        <w:t xml:space="preserve"> </w:t>
+      </w:r>
+      <w:r>
+        <w:rPr>
+          <w:rStyle w:val="NormalTok"/>
+        </w:rPr>
+        <w:t xml:space="preserve"> </w:t>
+      </w:r>
+      <w:r>
+        <w:rPr>
+          <w:rStyle w:val="NormalTok"/>
+        </w:rPr>
+        <w:t xml:space="preserve"> </w:t>
+      </w:r>
+      <w:r>
+        <w:rPr>
+          <w:rStyle w:val="NormalTok"/>
+        </w:rPr>
+        <w:t xml:space="preserve"> </w:t>
+      </w:r>
+      <w:r>
+        <w:rPr>
+          <w:rStyle w:val="NormalTok"/>
+        </w:rPr>
+        <w:t xml:space="preserve"> </w:t>
+      </w:r>
+      <w:r>
+        <w:rPr>
+          <w:rStyle w:val="NormalTok"/>
+        </w:rPr>
+        <w:t xml:space="preserve"> </w:t>
+      </w:r>
+      <w:r>
+        <w:rPr>
+          <w:rStyle w:val="NormalTok"/>
+        </w:rPr>
+        <w:t xml:space="preserve"> </w:t>
+      </w:r>
+      <w:r>
+        <w:rPr>
+          <w:rStyle w:val="NormalTok"/>
+        </w:rPr>
+        <w:t xml:space="preserve"> </w:t>
+      </w:r>
+      <w:r>
+        <w:rPr>
+          <w:rStyle w:val="NormalTok"/>
+        </w:rPr>
+        <w:t xml:space="preserve"> </w:t>
+      </w:r>
+      <w:r>
+        <w:rPr>
+          <w:rStyle w:val="NormalTok"/>
+        </w:rPr>
+        <w:t xml:space="preserve"> </w:t>
+      </w:r>
+      <w:r>
+        <w:rPr>
+          <w:rStyle w:val="NormalTok"/>
+        </w:rPr>
+        <w:t xml:space="preserve"> </w:t>
+      </w:r>
+      <w:r>
+        <w:rPr>
+          <w:rStyle w:val="NormalTok"/>
+        </w:rPr>
+        <w:t xml:space="preserve"> </w:t>
+      </w:r>
+      <w:r>
+        <w:rPr>
+          <w:rStyle w:val="DataTypeTok"/>
+        </w:rPr>
+        <w:t xml:space="preserve">summary.stats =</w:t>
+      </w:r>
+      <w:r>
+        <w:rPr>
+          <w:rStyle w:val="NormalTok"/>
+        </w:rPr>
+        <w:t xml:space="preserve"> </w:t>
+      </w:r>
+      <w:r>
+        <w:rPr>
+          <w:rStyle w:val="KeywordTok"/>
+        </w:rPr>
+        <w:t xml:space="preserve">c</w:t>
+      </w:r>
+      <w:r>
+        <w:rPr>
+          <w:rStyle w:val="NormalTok"/>
+        </w:rPr>
+        <w:t xml:space="preserve">(</w:t>
+      </w:r>
+      <w:r>
+        <w:rPr>
+          <w:rStyle w:val="StringTok"/>
+        </w:rPr>
+        <w:t xml:space="preserve">'R-squared'</w:t>
+      </w:r>
+      <w:r>
+        <w:rPr>
+          <w:rStyle w:val="NormalTok"/>
+        </w:rPr>
+        <w:t xml:space="preserve">,</w:t>
+      </w:r>
+      <w:r>
+        <w:rPr>
+          <w:rStyle w:val="StringTok"/>
+        </w:rPr>
+        <w:t xml:space="preserve">'F'</w:t>
+      </w:r>
+      <w:r>
+        <w:rPr>
+          <w:rStyle w:val="NormalTok"/>
+        </w:rPr>
+        <w:t xml:space="preserve">,</w:t>
+      </w:r>
+      <w:r>
+        <w:rPr>
+          <w:rStyle w:val="StringTok"/>
+        </w:rPr>
+        <w:t xml:space="preserve">'p'</w:t>
+      </w:r>
+      <w:r>
+        <w:rPr>
+          <w:rStyle w:val="NormalTok"/>
+        </w:rPr>
+        <w:t xml:space="preserve">,</w:t>
+      </w:r>
+      <w:r>
+        <w:rPr>
+          <w:rStyle w:val="StringTok"/>
+        </w:rPr>
+        <w:t xml:space="preserve">'N'</w:t>
+      </w:r>
+      <w:r>
+        <w:rPr>
+          <w:rStyle w:val="NormalTok"/>
+        </w:rPr>
+        <w:t xml:space="preserve">))</w:t>
+      </w:r>
+    </w:p>
+    <w:p>
+      <w:pPr>
+        <w:pStyle w:val="SourceCode"/>
+      </w:pPr>
+      <w:r>
+        <w:rPr>
+          <w:rStyle w:val="KeywordTok"/>
+        </w:rPr>
+        <w:t xml:space="preserve">pander</w:t>
+      </w:r>
+      <w:r>
+        <w:rPr>
+          <w:rStyle w:val="NormalTok"/>
+        </w:rPr>
+        <w:t xml:space="preserve">(reg_tab)</w:t>
+      </w:r>
+    </w:p>
+    <w:tbl>
+      <w:tblPr>
+        <w:tblStyle w:val="TableNormal"/>
+        <w:tblW w:type="pct" w:w="4791.666666666666"/>
+        <w:tblLook w:firstRow="1"/>
+      </w:tblPr>
+      <w:tblGrid>
+        <w:gridCol w:w="2970"/>
+        <w:gridCol w:w="1540"/>
+        <w:gridCol w:w="1540"/>
+        <w:gridCol w:w="1540"/>
+      </w:tblGrid>
+      <w:tr>
+        <w:trPr>
+          <w:cnfStyle w:firstRow="1"/>
+        </w:trPr>
+        <w:tc>
+          <w:tcPr>
+            <w:tcBorders>
+              <w:bottom w:val="single"/>
+            </w:tcBorders>
+            <w:vAlign w:val="bottom"/>
+          </w:tcPr>
+          <w:p>
+            <w:pPr>
+              <w:pStyle w:val="Compact"/>
+              <w:jc w:val="center"/>
+            </w:pPr>
+            <w:r>
+              <w:t xml:space="preserve"> </w:t>
+            </w:r>
+          </w:p>
+        </w:tc>
+        <w:tc>
+          <w:tcPr>
+            <w:tcBorders>
+              <w:bottom w:val="single"/>
+            </w:tcBorders>
+            <w:vAlign w:val="bottom"/>
+          </w:tcPr>
+          <w:p>
+            <w:pPr>
+              <w:pStyle w:val="Compact"/>
+              <w:jc w:val="center"/>
+            </w:pPr>
+            <w:r>
+              <w:t xml:space="preserve">Model 1</w:t>
+            </w:r>
+          </w:p>
+        </w:tc>
+        <w:tc>
+          <w:tcPr>
+            <w:tcBorders>
+              <w:bottom w:val="single"/>
+            </w:tcBorders>
+            <w:vAlign w:val="bottom"/>
+          </w:tcPr>
+          <w:p>
+            <w:pPr>
+              <w:pStyle w:val="Compact"/>
+              <w:jc w:val="center"/>
+            </w:pPr>
+            <w:r>
+              <w:t xml:space="preserve">Model 2</w:t>
+            </w:r>
+          </w:p>
+        </w:tc>
+        <w:tc>
+          <w:tcPr>
+            <w:tcBorders>
+              <w:bottom w:val="single"/>
+            </w:tcBorders>
+            <w:vAlign w:val="bottom"/>
+          </w:tcPr>
+          <w:p>
+            <w:pPr>
+              <w:pStyle w:val="Compact"/>
+              <w:jc w:val="center"/>
+            </w:pPr>
+            <w:r>
+              <w:t xml:space="preserve">Model 3</w:t>
+            </w:r>
+          </w:p>
+        </w:tc>
+      </w:tr>
+      <w:tr>
+        <w:tc>
+          <w:p>
+            <w:pPr>
+              <w:pStyle w:val="Compact"/>
+              <w:jc w:val="center"/>
+            </w:pPr>
+            <w:r>
+              <w:rPr>
+                <w:b/>
+              </w:rPr>
+              <w:t xml:space="preserve">(Intercept)</w:t>
+            </w:r>
+          </w:p>
+        </w:tc>
+        <w:tc>
+          <w:p>
+            <w:pPr>
+              <w:pStyle w:val="Compact"/>
+              <w:jc w:val="center"/>
+            </w:pPr>
+            <w:r>
+              <w:t xml:space="preserve">17.865***</w:t>
+            </w:r>
+            <w:r>
+              <w:br w:type="textWrapping"/>
+            </w:r>
+            <w:r>
+              <w:t xml:space="preserve">(2.978)</w:t>
+            </w:r>
+          </w:p>
+        </w:tc>
+        <w:tc>
+          <w:p>
+            <w:pPr>
+              <w:pStyle w:val="Compact"/>
+              <w:jc w:val="center"/>
+            </w:pPr>
+            <w:r>
+              <w:t xml:space="preserve">41.351***</w:t>
+            </w:r>
+            <w:r>
+              <w:br w:type="textWrapping"/>
+            </w:r>
+            <w:r>
+              <w:t xml:space="preserve">(5.220)</w:t>
+            </w:r>
+          </w:p>
+        </w:tc>
+        <w:tc>
+          <w:p>
+            <w:pPr>
+              <w:pStyle w:val="Compact"/>
+              <w:jc w:val="center"/>
+            </w:pPr>
+            <w:r>
+              <w:t xml:space="preserve">7.313</w:t>
+            </w:r>
+            <w:r>
+              <w:br w:type="textWrapping"/>
+            </w:r>
+            <w:r>
+              <w:t xml:space="preserve">(6.323)</w:t>
+            </w:r>
+          </w:p>
+        </w:tc>
+      </w:tr>
+      <w:tr>
+        <w:tc>
+          <w:p>
+            <w:pPr>
+              <w:pStyle w:val="Compact"/>
+              <w:jc w:val="center"/>
+            </w:pPr>
+            <w:r>
+              <w:rPr>
+                <w:b/>
+              </w:rPr>
+              <w:t xml:space="preserve">white01</w:t>
+            </w:r>
+          </w:p>
+        </w:tc>
+        <w:tc>
+          <w:p>
+            <w:pPr>
+              <w:pStyle w:val="Compact"/>
+              <w:jc w:val="center"/>
+            </w:pPr>
+            <w:r>
+              <w:t xml:space="preserve">18.674***</w:t>
+            </w:r>
+            <w:r>
+              <w:br w:type="textWrapping"/>
+            </w:r>
+            <w:r>
+              <w:t xml:space="preserve">(2.457)</w:t>
+            </w:r>
+          </w:p>
+        </w:tc>
+        <w:tc>
+          <w:p>
+            <w:pPr>
+              <w:pStyle w:val="Compact"/>
+              <w:jc w:val="center"/>
+            </w:pPr>
+            <w:r>
+              <w:t xml:space="preserve">-8.701</w:t>
+            </w:r>
+            <w:r>
+              <w:br w:type="textWrapping"/>
+            </w:r>
+            <w:r>
+              <w:t xml:space="preserve">(5.581)</w:t>
+            </w:r>
+          </w:p>
+        </w:tc>
+        <w:tc>
+          <w:p>
+            <w:pPr>
+              <w:pStyle w:val="Compact"/>
+              <w:jc w:val="center"/>
+            </w:pPr>
+            <w:r>
+              <w:t xml:space="preserve">-4.854</w:t>
+            </w:r>
+            <w:r>
+              <w:br w:type="textWrapping"/>
+            </w:r>
+            <w:r>
+              <w:t xml:space="preserve">(5.512)</w:t>
+            </w:r>
+          </w:p>
+        </w:tc>
+      </w:tr>
+      <w:tr>
+        <w:tc>
+          <w:p>
+            <w:pPr>
+              <w:pStyle w:val="Compact"/>
+              <w:jc w:val="center"/>
+            </w:pPr>
+            <w:r>
+              <w:rPr>
+                <w:b/>
+              </w:rPr>
+              <w:t xml:space="preserve">racial_imp</w:t>
+            </w:r>
+          </w:p>
+        </w:tc>
+        <w:tc>
+          <w:p>
+            <w:pPr>
+              <w:pStyle w:val="Compact"/>
+              <w:jc w:val="center"/>
+            </w:pPr>
+            <w:r>
+              <w:t xml:space="preserve">3.122***</w:t>
+            </w:r>
+            <w:r>
+              <w:br w:type="textWrapping"/>
+            </w:r>
+            <w:r>
+              <w:t xml:space="preserve">(0.744)</w:t>
+            </w:r>
+          </w:p>
+        </w:tc>
+        <w:tc>
+          <w:p>
+            <w:pPr>
+              <w:pStyle w:val="Compact"/>
+              <w:jc w:val="center"/>
+            </w:pPr>
+            <w:r>
+              <w:t xml:space="preserve">-4.755**</w:t>
+            </w:r>
+            <w:r>
+              <w:br w:type="textWrapping"/>
+            </w:r>
+            <w:r>
+              <w:t xml:space="preserve">(1.622)</w:t>
+            </w:r>
+          </w:p>
+        </w:tc>
+        <w:tc>
+          <w:p>
+            <w:pPr>
+              <w:pStyle w:val="Compact"/>
+              <w:jc w:val="center"/>
+            </w:pPr>
+            <w:r>
+              <w:t xml:space="preserve">-0.462</w:t>
+            </w:r>
+            <w:r>
+              <w:br w:type="textWrapping"/>
+            </w:r>
+            <w:r>
+              <w:t xml:space="preserve">(1.625)</w:t>
+            </w:r>
+          </w:p>
+        </w:tc>
+      </w:tr>
+      <w:tr>
+        <w:tc>
+          <w:p>
+            <w:pPr>
+              <w:pStyle w:val="Compact"/>
+              <w:jc w:val="center"/>
+            </w:pPr>
+            <w:r>
+              <w:rPr>
+                <w:b/>
+              </w:rPr>
+              <w:t xml:space="preserve">white01 x racial_imp</w:t>
+            </w:r>
+          </w:p>
+        </w:tc>
+        <w:tc>
+          <w:p>
+            <w:pPr>
+              <w:pStyle w:val="Compact"/>
+              <w:jc w:val="center"/>
+            </w:pPr>
+            <w:r>
+              <w:br w:type="textWrapping"/>
+            </w:r>
+          </w:p>
+        </w:tc>
+        <w:tc>
+          <w:p>
+            <w:pPr>
+              <w:pStyle w:val="Compact"/>
+              <w:jc w:val="center"/>
+            </w:pPr>
+            <w:r>
+              <w:t xml:space="preserve">9.914***</w:t>
+            </w:r>
+            <w:r>
+              <w:br w:type="textWrapping"/>
+            </w:r>
+            <w:r>
+              <w:t xml:space="preserve">(1.820)</w:t>
+            </w:r>
+          </w:p>
+        </w:tc>
+        <w:tc>
+          <w:p>
+            <w:pPr>
+              <w:pStyle w:val="Compact"/>
+              <w:jc w:val="center"/>
+            </w:pPr>
+            <w:r>
+              <w:t xml:space="preserve">4.109*</w:t>
+            </w:r>
+            <w:r>
+              <w:br w:type="textWrapping"/>
+            </w:r>
+            <w:r>
+              <w:t xml:space="preserve">(1.800)</w:t>
+            </w:r>
+          </w:p>
+        </w:tc>
+      </w:tr>
+      <w:tr>
+        <w:tc>
+          <w:p>
+            <w:pPr>
+              <w:pStyle w:val="Compact"/>
+              <w:jc w:val="center"/>
+            </w:pPr>
+            <w:r>
+              <w:rPr>
+                <w:b/>
+              </w:rPr>
+              <w:t xml:space="preserve">female01</w:t>
+            </w:r>
+          </w:p>
+        </w:tc>
+        <w:tc>
+          <w:p>
+            <w:pPr>
+              <w:pStyle w:val="Compact"/>
+              <w:jc w:val="center"/>
+            </w:pPr>
+            <w:r>
+              <w:br w:type="textWrapping"/>
+            </w:r>
+          </w:p>
+        </w:tc>
+        <w:tc>
+          <w:p>
+            <w:pPr>
+              <w:pStyle w:val="Compact"/>
+              <w:jc w:val="center"/>
+            </w:pPr>
+            <w:r>
+              <w:br w:type="textWrapping"/>
+            </w:r>
+          </w:p>
+        </w:tc>
+        <w:tc>
+          <w:p>
+            <w:pPr>
+              <w:pStyle w:val="Compact"/>
+              <w:jc w:val="center"/>
+            </w:pPr>
+            <w:r>
+              <w:t xml:space="preserve">-4.759*</w:t>
+            </w:r>
+            <w:r>
+              <w:br w:type="textWrapping"/>
+            </w:r>
+            <w:r>
+              <w:t xml:space="preserve">(1.929)</w:t>
+            </w:r>
+          </w:p>
+        </w:tc>
+      </w:tr>
+      <w:tr>
+        <w:tc>
+          <w:p>
+            <w:pPr>
+              <w:pStyle w:val="Compact"/>
+              <w:jc w:val="center"/>
+            </w:pPr>
+            <w:r>
+              <w:rPr>
+                <w:b/>
+              </w:rPr>
+              <w:t xml:space="preserve">income</w:t>
+            </w:r>
+          </w:p>
+        </w:tc>
+        <w:tc>
+          <w:p>
+            <w:pPr>
+              <w:pStyle w:val="Compact"/>
+              <w:jc w:val="center"/>
+            </w:pPr>
+            <w:r>
+              <w:br w:type="textWrapping"/>
+            </w:r>
+          </w:p>
+        </w:tc>
+        <w:tc>
+          <w:p>
+            <w:pPr>
+              <w:pStyle w:val="Compact"/>
+              <w:jc w:val="center"/>
+            </w:pPr>
+            <w:r>
+              <w:br w:type="textWrapping"/>
+            </w:r>
+          </w:p>
+        </w:tc>
+        <w:tc>
+          <w:p>
+            <w:pPr>
+              <w:pStyle w:val="Compact"/>
+              <w:jc w:val="center"/>
+            </w:pPr>
+            <w:r>
+              <w:t xml:space="preserve">-0.328</w:t>
+            </w:r>
+            <w:r>
+              <w:br w:type="textWrapping"/>
+            </w:r>
+            <w:r>
+              <w:t xml:space="preserve">(0.325)</w:t>
+            </w:r>
+          </w:p>
+        </w:tc>
+      </w:tr>
+      <w:tr>
+        <w:tc>
+          <w:p>
+            <w:pPr>
+              <w:pStyle w:val="Compact"/>
+              <w:jc w:val="center"/>
+            </w:pPr>
+            <w:r>
+              <w:rPr>
+                <w:b/>
+              </w:rPr>
+              <w:t xml:space="preserve">education</w:t>
+            </w:r>
+          </w:p>
+        </w:tc>
+        <w:tc>
+          <w:p>
+            <w:pPr>
+              <w:pStyle w:val="Compact"/>
+              <w:jc w:val="center"/>
+            </w:pPr>
+            <w:r>
+              <w:br w:type="textWrapping"/>
+            </w:r>
+          </w:p>
+        </w:tc>
+        <w:tc>
+          <w:p>
+            <w:pPr>
+              <w:pStyle w:val="Compact"/>
+              <w:jc w:val="center"/>
+            </w:pPr>
+            <w:r>
+              <w:br w:type="textWrapping"/>
+            </w:r>
+          </w:p>
+        </w:tc>
+        <w:tc>
+          <w:p>
+            <w:pPr>
+              <w:pStyle w:val="Compact"/>
+              <w:jc w:val="center"/>
+            </w:pPr>
+            <w:r>
+              <w:t xml:space="preserve">-0.727</w:t>
+            </w:r>
+            <w:r>
+              <w:br w:type="textWrapping"/>
+            </w:r>
+            <w:r>
+              <w:t xml:space="preserve">(0.690)</w:t>
+            </w:r>
+          </w:p>
+        </w:tc>
+      </w:tr>
+      <w:tr>
+        <w:tc>
+          <w:p>
+            <w:pPr>
+              <w:pStyle w:val="Compact"/>
+              <w:jc w:val="center"/>
+            </w:pPr>
+            <w:r>
+              <w:rPr>
+                <w:b/>
+              </w:rPr>
+              <w:t xml:space="preserve">age</w:t>
+            </w:r>
+          </w:p>
+        </w:tc>
+        <w:tc>
+          <w:p>
+            <w:pPr>
+              <w:pStyle w:val="Compact"/>
+              <w:jc w:val="center"/>
+            </w:pPr>
+            <w:r>
+              <w:br w:type="textWrapping"/>
+            </w:r>
+          </w:p>
+        </w:tc>
+        <w:tc>
+          <w:p>
+            <w:pPr>
+              <w:pStyle w:val="Compact"/>
+              <w:jc w:val="center"/>
+            </w:pPr>
+            <w:r>
+              <w:br w:type="textWrapping"/>
+            </w:r>
+          </w:p>
+        </w:tc>
+        <w:tc>
+          <w:p>
+            <w:pPr>
+              <w:pStyle w:val="Compact"/>
+              <w:jc w:val="center"/>
+            </w:pPr>
+            <w:r>
+              <w:t xml:space="preserve">0.284***</w:t>
+            </w:r>
+            <w:r>
+              <w:br w:type="textWrapping"/>
+            </w:r>
+            <w:r>
+              <w:t xml:space="preserve">(0.058)</w:t>
+            </w:r>
+          </w:p>
+        </w:tc>
+      </w:tr>
+      <w:tr>
+        <w:tc>
+          <w:p>
+            <w:pPr>
+              <w:pStyle w:val="Compact"/>
+              <w:jc w:val="center"/>
+            </w:pPr>
+            <w:r>
+              <w:rPr>
+                <w:b/>
+              </w:rPr>
+              <w:t xml:space="preserve">pid</w:t>
+            </w:r>
+          </w:p>
+        </w:tc>
+        <w:tc>
+          <w:p>
+            <w:pPr>
+              <w:pStyle w:val="Compact"/>
+              <w:jc w:val="center"/>
+            </w:pPr>
+            <w:r>
+              <w:br w:type="textWrapping"/>
+            </w:r>
+          </w:p>
+        </w:tc>
+        <w:tc>
+          <w:p>
+            <w:pPr>
+              <w:pStyle w:val="Compact"/>
+              <w:jc w:val="center"/>
+            </w:pPr>
+            <w:r>
+              <w:br w:type="textWrapping"/>
+            </w:r>
+          </w:p>
+        </w:tc>
+        <w:tc>
+          <w:p>
+            <w:pPr>
+              <w:pStyle w:val="Compact"/>
+              <w:jc w:val="center"/>
+            </w:pPr>
+            <w:r>
+              <w:t xml:space="preserve">8.508***</w:t>
+            </w:r>
+            <w:r>
+              <w:br w:type="textWrapping"/>
+            </w:r>
+            <w:r>
+              <w:t xml:space="preserve">(0.469)</w:t>
+            </w:r>
+          </w:p>
+        </w:tc>
+      </w:tr>
+      <w:tr>
+        <w:tc>
+          <w:p>
+            <w:pPr>
+              <w:pStyle w:val="Compact"/>
+              <w:jc w:val="center"/>
+            </w:pPr>
+            <w:r>
+              <w:rPr>
+                <w:b/>
+              </w:rPr>
+              <w:t xml:space="preserve">R-squared</w:t>
+            </w:r>
+          </w:p>
+        </w:tc>
+        <w:tc>
+          <w:p>
+            <w:pPr>
+              <w:pStyle w:val="Compact"/>
+              <w:jc w:val="center"/>
+            </w:pPr>
+            <w:r>
+              <w:t xml:space="preserve">0.0</w:t>
+            </w:r>
+          </w:p>
+        </w:tc>
+        <w:tc>
+          <w:p>
+            <w:pPr>
+              <w:pStyle w:val="Compact"/>
+              <w:jc w:val="center"/>
+            </w:pPr>
+            <w:r>
+              <w:t xml:space="preserve">0.1</w:t>
+            </w:r>
+          </w:p>
+        </w:tc>
+        <w:tc>
+          <w:p>
+            <w:pPr>
+              <w:pStyle w:val="Compact"/>
+              <w:jc w:val="center"/>
+            </w:pPr>
+            <w:r>
+              <w:t xml:space="preserve">0.3</w:t>
+            </w:r>
+          </w:p>
+        </w:tc>
+      </w:tr>
+      <w:tr>
+        <w:tc>
+          <w:p>
+            <w:pPr>
+              <w:pStyle w:val="Compact"/>
+              <w:jc w:val="center"/>
+            </w:pPr>
+            <w:r>
+              <w:rPr>
+                <w:b/>
+              </w:rPr>
+              <w:t xml:space="preserve">F</w:t>
+            </w:r>
+          </w:p>
+        </w:tc>
+        <w:tc>
+          <w:p>
+            <w:pPr>
+              <w:pStyle w:val="Compact"/>
+              <w:jc w:val="center"/>
+            </w:pPr>
+            <w:r>
+              <w:t xml:space="preserve">30.6</w:t>
+            </w:r>
+          </w:p>
+        </w:tc>
+        <w:tc>
+          <w:p>
+            <w:pPr>
+              <w:pStyle w:val="Compact"/>
+              <w:jc w:val="center"/>
+            </w:pPr>
+            <w:r>
+              <w:t xml:space="preserve">30.8</w:t>
+            </w:r>
+          </w:p>
+        </w:tc>
+        <w:tc>
+          <w:p>
+            <w:pPr>
+              <w:pStyle w:val="Compact"/>
+              <w:jc w:val="center"/>
+            </w:pPr>
+            <w:r>
+              <w:t xml:space="preserve">60.5</w:t>
+            </w:r>
+          </w:p>
+        </w:tc>
+      </w:tr>
+      <w:tr>
+        <w:tc>
+          <w:p>
+            <w:pPr>
+              <w:pStyle w:val="Compact"/>
+              <w:jc w:val="center"/>
+            </w:pPr>
+            <w:r>
+              <w:rPr>
+                <w:b/>
+              </w:rPr>
+              <w:t xml:space="preserve">p</w:t>
+            </w:r>
+          </w:p>
+        </w:tc>
+        <w:tc>
+          <w:p>
+            <w:pPr>
+              <w:pStyle w:val="Compact"/>
+              <w:jc w:val="center"/>
+            </w:pPr>
+            <w:r>
+              <w:t xml:space="preserve">0.0</w:t>
+            </w:r>
+          </w:p>
+        </w:tc>
+        <w:tc>
+          <w:p>
+            <w:pPr>
+              <w:pStyle w:val="Compact"/>
+              <w:jc w:val="center"/>
+            </w:pPr>
+            <w:r>
+              <w:t xml:space="preserve">0.0</w:t>
+            </w:r>
+          </w:p>
+        </w:tc>
+        <w:tc>
+          <w:p>
+            <w:pPr>
+              <w:pStyle w:val="Compact"/>
+              <w:jc w:val="center"/>
+            </w:pPr>
+            <w:r>
+              <w:t xml:space="preserve">0.0</w:t>
+            </w:r>
+          </w:p>
+        </w:tc>
+      </w:tr>
+      <w:tr>
+        <w:tc>
+          <w:p>
+            <w:pPr>
+              <w:pStyle w:val="Compact"/>
+              <w:jc w:val="center"/>
+            </w:pPr>
+            <w:r>
+              <w:rPr>
+                <w:b/>
+              </w:rPr>
+              <w:t xml:space="preserve">N</w:t>
+            </w:r>
+          </w:p>
+        </w:tc>
+        <w:tc>
+          <w:p>
+            <w:pPr>
+              <w:pStyle w:val="Compact"/>
+              <w:jc w:val="center"/>
+            </w:pPr>
+            <w:r>
+              <w:t xml:space="preserve">1197</w:t>
+            </w:r>
+          </w:p>
+        </w:tc>
+        <w:tc>
+          <w:p>
+            <w:pPr>
+              <w:pStyle w:val="Compact"/>
+              <w:jc w:val="center"/>
+            </w:pPr>
+            <w:r>
+              <w:t xml:space="preserve">1197</w:t>
+            </w:r>
+          </w:p>
+        </w:tc>
+        <w:tc>
+          <w:p>
+            <w:pPr>
+              <w:pStyle w:val="Compact"/>
+              <w:jc w:val="center"/>
+            </w:pPr>
+            <w:r>
+              <w:t xml:space="preserve">1012</w:t>
+            </w:r>
+          </w:p>
+        </w:tc>
+      </w:tr>
+    </w:tbl>
+    <w:p>
+      <w:pPr>
+        <w:pStyle w:val="Heading2"/>
+      </w:pPr>
+      <w:bookmarkStart w:id="55" w:name="plotting-predicted-values"/>
+      <w:bookmarkEnd w:id="55"/>
+      <w:r>
+        <w:t xml:space="preserve">Plotting Predicted Values</w:t>
+      </w:r>
+    </w:p>
+    <w:p>
+      <w:pPr>
+        <w:pStyle w:val="FirstParagraph"/>
+      </w:pPr>
+      <w:r>
+        <w:t xml:space="preserve">Models 2 and 3 above suggest the relationship between the importance of racial identity and feelings toward Trump vary conditionally on one's race. Let's clarify this relationship by generating predicted values from Model 3.</w:t>
+      </w:r>
+    </w:p>
+    <w:p>
+      <w:pPr>
+        <w:pStyle w:val="BodyText"/>
+      </w:pPr>
+      <w:r>
+        <w:t xml:space="preserve">The things we want to vary are:</w:t>
+      </w:r>
+    </w:p>
+    <w:p>
+      <w:pPr>
+        <w:pStyle w:val="Compact"/>
+        <w:numPr>
+          <w:numId w:val="1008"/>
+          <w:ilvl w:val="0"/>
+        </w:numPr>
+      </w:pPr>
+      <w:r>
+        <w:t xml:space="preserve">A person's race</w:t>
+      </w:r>
+    </w:p>
+    <w:p>
+      <w:pPr>
+        <w:pStyle w:val="Compact"/>
+        <w:numPr>
+          <w:numId w:val="1008"/>
+          <w:ilvl w:val="0"/>
+        </w:numPr>
+      </w:pPr>
+      <w:r>
+        <w:t xml:space="preserve">The importance of their racial identity</w:t>
+      </w:r>
+    </w:p>
+    <w:p>
+      <w:pPr>
+        <w:pStyle w:val="FirstParagraph"/>
+      </w:pPr>
+      <w:r>
+        <w:t xml:space="preserve">The things we want to hold constant are:</w:t>
+      </w:r>
+    </w:p>
+    <w:p>
+      <w:pPr>
+        <w:pStyle w:val="Compact"/>
+        <w:numPr>
+          <w:numId w:val="1009"/>
+          <w:ilvl w:val="0"/>
+        </w:numPr>
+      </w:pPr>
+      <w:r>
+        <w:t xml:space="preserve">Everything else in the model</w:t>
+      </w:r>
+    </w:p>
+    <w:p>
+      <w:pPr>
+        <w:pStyle w:val="FirstParagraph"/>
+      </w:pPr>
+      <w:r>
+        <w:t xml:space="preserve">To do that, we'll create a prediction dataframe</w:t>
+      </w:r>
+    </w:p>
+    <w:p>
+      <w:pPr>
+        <w:pStyle w:val="SourceCode"/>
+      </w:pPr>
+      <w:r>
+        <w:rPr>
+          <w:rStyle w:val="KeywordTok"/>
+        </w:rPr>
+        <w:t xml:space="preserve">table</w:t>
+      </w:r>
+      <w:r>
+        <w:rPr>
+          <w:rStyle w:val="NormalTok"/>
+        </w:rPr>
+        <w:t xml:space="preserve">(nes$racial_imp)</w:t>
+      </w:r>
+    </w:p>
+    <w:p>
+      <w:pPr>
+        <w:pStyle w:val="SourceCode"/>
+      </w:pPr>
+      <w:r>
+        <w:rPr>
+          <w:rStyle w:val="VerbatimChar"/>
+        </w:rPr>
+        <w:t xml:space="preserve">## </w:t>
+      </w:r>
+      <w:r>
+        <w:br w:type="textWrapping"/>
+      </w:r>
+      <w:r>
+        <w:rPr>
+          <w:rStyle w:val="VerbatimChar"/>
+        </w:rPr>
+        <w:t xml:space="preserve">##   0   1   2   3   4 </w:t>
+      </w:r>
+      <w:r>
+        <w:br w:type="textWrapping"/>
+      </w:r>
+      <w:r>
+        <w:rPr>
+          <w:rStyle w:val="VerbatimChar"/>
+        </w:rPr>
+        <w:t xml:space="preserve">## 242 147 262 228 321</w:t>
+      </w:r>
+    </w:p>
+    <w:p>
+      <w:pPr>
+        <w:pStyle w:val="SourceCode"/>
+      </w:pPr>
+      <w:r>
+        <w:rPr>
+          <w:rStyle w:val="NormalTok"/>
+        </w:rPr>
+        <w:t xml:space="preserve">pred.df&lt;-</w:t>
+      </w:r>
+      <w:r>
+        <w:rPr>
+          <w:rStyle w:val="KeywordTok"/>
+        </w:rPr>
+        <w:t xml:space="preserve">with</w:t>
+      </w:r>
+      <w:r>
+        <w:rPr>
+          <w:rStyle w:val="NormalTok"/>
+        </w:rPr>
+        <w:t xml:space="preserve">(nes,</w:t>
+      </w:r>
+      <w:r>
+        <w:rPr>
+          <w:rStyle w:val="KeywordTok"/>
+        </w:rPr>
+        <w:t xml:space="preserve">data.frame</w:t>
+      </w:r>
+      <w:r>
+        <w:rPr>
+          <w:rStyle w:val="NormalTok"/>
+        </w:rPr>
+        <w:t xml:space="preserve">(</w:t>
+      </w:r>
+      <w:r>
+        <w:rPr>
+          <w:rStyle w:val="KeywordTok"/>
+        </w:rPr>
+        <w:t xml:space="preserve">expand.grid</w:t>
+      </w:r>
+      <w:r>
+        <w:rPr>
+          <w:rStyle w:val="NormalTok"/>
+        </w:rPr>
+        <w:t xml:space="preserve">(</w:t>
+      </w:r>
+      <w:r>
+        <w:br w:type="textWrapping"/>
+      </w:r>
+      <w:r>
+        <w:rPr>
+          <w:rStyle w:val="NormalTok"/>
+        </w:rPr>
+        <w:t xml:space="preserve"> </w:t>
+      </w:r>
+      <w:r>
+        <w:rPr>
+          <w:rStyle w:val="NormalTok"/>
+        </w:rPr>
+        <w:t xml:space="preserve"> </w:t>
+      </w:r>
+      <w:r>
+        <w:rPr>
+          <w:rStyle w:val="NormalTok"/>
+        </w:rPr>
+        <w:t xml:space="preserve"> </w:t>
+      </w:r>
+      <w:r>
+        <w:rPr>
+          <w:rStyle w:val="NormalTok"/>
+        </w:rPr>
+        <w:t xml:space="preserve"> </w:t>
+      </w:r>
+      <w:r>
+        <w:rPr>
+          <w:rStyle w:val="DataTypeTok"/>
+        </w:rPr>
+        <w:t xml:space="preserve">white01=</w:t>
+      </w:r>
+      <w:r>
+        <w:rPr>
+          <w:rStyle w:val="KeywordTok"/>
+        </w:rPr>
+        <w:t xml:space="preserve">c</w:t>
+      </w:r>
+      <w:r>
+        <w:rPr>
+          <w:rStyle w:val="NormalTok"/>
+        </w:rPr>
+        <w:t xml:space="preserve">(</w:t>
+      </w:r>
+      <w:r>
+        <w:rPr>
+          <w:rStyle w:val="DecValTok"/>
+        </w:rPr>
+        <w:t xml:space="preserve">0</w:t>
+      </w:r>
+      <w:r>
+        <w:rPr>
+          <w:rStyle w:val="NormalTok"/>
+        </w:rPr>
+        <w:t xml:space="preserve">,</w:t>
+      </w:r>
+      <w:r>
+        <w:rPr>
+          <w:rStyle w:val="DecValTok"/>
+        </w:rPr>
+        <w:t xml:space="preserve">1</w:t>
+      </w:r>
+      <w:r>
+        <w:rPr>
+          <w:rStyle w:val="NormalTok"/>
+        </w:rPr>
+        <w:t xml:space="preserve">),</w:t>
+      </w:r>
+      <w:r>
+        <w:br w:type="textWrapping"/>
+      </w:r>
+      <w:r>
+        <w:rPr>
+          <w:rStyle w:val="NormalTok"/>
+        </w:rPr>
+        <w:t xml:space="preserve"> </w:t>
+      </w:r>
+      <w:r>
+        <w:rPr>
+          <w:rStyle w:val="NormalTok"/>
+        </w:rPr>
+        <w:t xml:space="preserve"> </w:t>
+      </w:r>
+      <w:r>
+        <w:rPr>
+          <w:rStyle w:val="NormalTok"/>
+        </w:rPr>
+        <w:t xml:space="preserve"> </w:t>
+      </w:r>
+      <w:r>
+        <w:rPr>
+          <w:rStyle w:val="NormalTok"/>
+        </w:rPr>
+        <w:t xml:space="preserve"> </w:t>
+      </w:r>
+      <w:r>
+        <w:rPr>
+          <w:rStyle w:val="DataTypeTok"/>
+        </w:rPr>
+        <w:t xml:space="preserve">racial_imp=</w:t>
+      </w:r>
+      <w:r>
+        <w:rPr>
+          <w:rStyle w:val="KeywordTok"/>
+        </w:rPr>
+        <w:t xml:space="preserve">c</w:t>
+      </w:r>
+      <w:r>
+        <w:rPr>
+          <w:rStyle w:val="NormalTok"/>
+        </w:rPr>
+        <w:t xml:space="preserve">(</w:t>
+      </w:r>
+      <w:r>
+        <w:rPr>
+          <w:rStyle w:val="DecValTok"/>
+        </w:rPr>
+        <w:t xml:space="preserve">0</w:t>
+      </w:r>
+      <w:r>
+        <w:rPr>
+          <w:rStyle w:val="NormalTok"/>
+        </w:rPr>
+        <w:t xml:space="preserve">:</w:t>
+      </w:r>
+      <w:r>
+        <w:rPr>
+          <w:rStyle w:val="DecValTok"/>
+        </w:rPr>
+        <w:t xml:space="preserve">4</w:t>
+      </w:r>
+      <w:r>
+        <w:rPr>
+          <w:rStyle w:val="NormalTok"/>
+        </w:rPr>
+        <w:t xml:space="preserve">),</w:t>
+      </w:r>
+      <w:r>
+        <w:br w:type="textWrapping"/>
+      </w:r>
+      <w:r>
+        <w:rPr>
+          <w:rStyle w:val="NormalTok"/>
+        </w:rPr>
+        <w:t xml:space="preserve"> </w:t>
+      </w:r>
+      <w:r>
+        <w:rPr>
+          <w:rStyle w:val="NormalTok"/>
+        </w:rPr>
+        <w:t xml:space="preserve"> </w:t>
+      </w:r>
+      <w:r>
+        <w:rPr>
+          <w:rStyle w:val="NormalTok"/>
+        </w:rPr>
+        <w:t xml:space="preserve"> </w:t>
+      </w:r>
+      <w:r>
+        <w:rPr>
+          <w:rStyle w:val="NormalTok"/>
+        </w:rPr>
+        <w:t xml:space="preserve"> </w:t>
+      </w:r>
+      <w:r>
+        <w:rPr>
+          <w:rStyle w:val="DataTypeTok"/>
+        </w:rPr>
+        <w:t xml:space="preserve">female01=</w:t>
+      </w:r>
+      <w:r>
+        <w:rPr>
+          <w:rStyle w:val="DecValTok"/>
+        </w:rPr>
+        <w:t xml:space="preserve">0</w:t>
+      </w:r>
+      <w:r>
+        <w:rPr>
+          <w:rStyle w:val="NormalTok"/>
+        </w:rPr>
+        <w:t xml:space="preserve">,</w:t>
+      </w:r>
+      <w:r>
+        <w:br w:type="textWrapping"/>
+      </w:r>
+      <w:r>
+        <w:rPr>
+          <w:rStyle w:val="NormalTok"/>
+        </w:rPr>
+        <w:t xml:space="preserve"> </w:t>
+      </w:r>
+      <w:r>
+        <w:rPr>
+          <w:rStyle w:val="NormalTok"/>
+        </w:rPr>
+        <w:t xml:space="preserve"> </w:t>
+      </w:r>
+      <w:r>
+        <w:rPr>
+          <w:rStyle w:val="NormalTok"/>
+        </w:rPr>
+        <w:t xml:space="preserve"> </w:t>
+      </w:r>
+      <w:r>
+        <w:rPr>
+          <w:rStyle w:val="NormalTok"/>
+        </w:rPr>
+        <w:t xml:space="preserve"> </w:t>
+      </w:r>
+      <w:r>
+        <w:rPr>
+          <w:rStyle w:val="DataTypeTok"/>
+        </w:rPr>
+        <w:t xml:space="preserve">education=</w:t>
+      </w:r>
+      <w:r>
+        <w:rPr>
+          <w:rStyle w:val="KeywordTok"/>
+        </w:rPr>
+        <w:t xml:space="preserve">mean</w:t>
+      </w:r>
+      <w:r>
+        <w:rPr>
+          <w:rStyle w:val="NormalTok"/>
+        </w:rPr>
+        <w:t xml:space="preserve">(education,</w:t>
+      </w:r>
+      <w:r>
+        <w:rPr>
+          <w:rStyle w:val="DataTypeTok"/>
+        </w:rPr>
+        <w:t xml:space="preserve">na.rm=</w:t>
+      </w:r>
+      <w:r>
+        <w:rPr>
+          <w:rStyle w:val="NormalTok"/>
+        </w:rPr>
+        <w:t xml:space="preserve">T),</w:t>
+      </w:r>
+      <w:r>
+        <w:br w:type="textWrapping"/>
+      </w:r>
+      <w:r>
+        <w:rPr>
+          <w:rStyle w:val="NormalTok"/>
+        </w:rPr>
+        <w:t xml:space="preserve"> </w:t>
+      </w:r>
+      <w:r>
+        <w:rPr>
+          <w:rStyle w:val="NormalTok"/>
+        </w:rPr>
+        <w:t xml:space="preserve"> </w:t>
+      </w:r>
+      <w:r>
+        <w:rPr>
+          <w:rStyle w:val="NormalTok"/>
+        </w:rPr>
+        <w:t xml:space="preserve"> </w:t>
+      </w:r>
+      <w:r>
+        <w:rPr>
+          <w:rStyle w:val="NormalTok"/>
+        </w:rPr>
+        <w:t xml:space="preserve"> </w:t>
+      </w:r>
+      <w:r>
+        <w:rPr>
+          <w:rStyle w:val="DataTypeTok"/>
+        </w:rPr>
+        <w:t xml:space="preserve">income=</w:t>
+      </w:r>
+      <w:r>
+        <w:rPr>
+          <w:rStyle w:val="KeywordTok"/>
+        </w:rPr>
+        <w:t xml:space="preserve">mean</w:t>
+      </w:r>
+      <w:r>
+        <w:rPr>
+          <w:rStyle w:val="NormalTok"/>
+        </w:rPr>
+        <w:t xml:space="preserve">(income,</w:t>
+      </w:r>
+      <w:r>
+        <w:rPr>
+          <w:rStyle w:val="DataTypeTok"/>
+        </w:rPr>
+        <w:t xml:space="preserve">na.rm=</w:t>
+      </w:r>
+      <w:r>
+        <w:rPr>
+          <w:rStyle w:val="NormalTok"/>
+        </w:rPr>
+        <w:t xml:space="preserve">T),</w:t>
+      </w:r>
+      <w:r>
+        <w:br w:type="textWrapping"/>
+      </w:r>
+      <w:r>
+        <w:rPr>
+          <w:rStyle w:val="NormalTok"/>
+        </w:rPr>
+        <w:t xml:space="preserve"> </w:t>
+      </w:r>
+      <w:r>
+        <w:rPr>
+          <w:rStyle w:val="NormalTok"/>
+        </w:rPr>
+        <w:t xml:space="preserve"> </w:t>
+      </w:r>
+      <w:r>
+        <w:rPr>
+          <w:rStyle w:val="NormalTok"/>
+        </w:rPr>
+        <w:t xml:space="preserve"> </w:t>
+      </w:r>
+      <w:r>
+        <w:rPr>
+          <w:rStyle w:val="NormalTok"/>
+        </w:rPr>
+        <w:t xml:space="preserve"> </w:t>
+      </w:r>
+      <w:r>
+        <w:rPr>
+          <w:rStyle w:val="DataTypeTok"/>
+        </w:rPr>
+        <w:t xml:space="preserve">pid=</w:t>
+      </w:r>
+      <w:r>
+        <w:rPr>
+          <w:rStyle w:val="KeywordTok"/>
+        </w:rPr>
+        <w:t xml:space="preserve">mean</w:t>
+      </w:r>
+      <w:r>
+        <w:rPr>
+          <w:rStyle w:val="NormalTok"/>
+        </w:rPr>
+        <w:t xml:space="preserve">(pid,</w:t>
+      </w:r>
+      <w:r>
+        <w:rPr>
+          <w:rStyle w:val="DataTypeTok"/>
+        </w:rPr>
+        <w:t xml:space="preserve">na.rm=</w:t>
+      </w:r>
+      <w:r>
+        <w:rPr>
+          <w:rStyle w:val="NormalTok"/>
+        </w:rPr>
+        <w:t xml:space="preserve">T),</w:t>
+      </w:r>
+      <w:r>
+        <w:br w:type="textWrapping"/>
+      </w:r>
+      <w:r>
+        <w:rPr>
+          <w:rStyle w:val="NormalTok"/>
+        </w:rPr>
+        <w:t xml:space="preserve"> </w:t>
+      </w:r>
+      <w:r>
+        <w:rPr>
+          <w:rStyle w:val="NormalTok"/>
+        </w:rPr>
+        <w:t xml:space="preserve"> </w:t>
+      </w:r>
+      <w:r>
+        <w:rPr>
+          <w:rStyle w:val="NormalTok"/>
+        </w:rPr>
+        <w:t xml:space="preserve"> </w:t>
+      </w:r>
+      <w:r>
+        <w:rPr>
+          <w:rStyle w:val="NormalTok"/>
+        </w:rPr>
+        <w:t xml:space="preserve"> </w:t>
+      </w:r>
+      <w:r>
+        <w:rPr>
+          <w:rStyle w:val="DataTypeTok"/>
+        </w:rPr>
+        <w:t xml:space="preserve">age=</w:t>
+      </w:r>
+      <w:r>
+        <w:rPr>
+          <w:rStyle w:val="KeywordTok"/>
+        </w:rPr>
+        <w:t xml:space="preserve">mean</w:t>
+      </w:r>
+      <w:r>
+        <w:rPr>
+          <w:rStyle w:val="NormalTok"/>
+        </w:rPr>
+        <w:t xml:space="preserve">(age,</w:t>
+      </w:r>
+      <w:r>
+        <w:rPr>
+          <w:rStyle w:val="DataTypeTok"/>
+        </w:rPr>
+        <w:t xml:space="preserve">na.rm=</w:t>
+      </w:r>
+      <w:r>
+        <w:rPr>
+          <w:rStyle w:val="NormalTok"/>
+        </w:rPr>
+        <w:t xml:space="preserve">T)</w:t>
+      </w:r>
+      <w:r>
+        <w:br w:type="textWrapping"/>
+      </w:r>
+      <w:r>
+        <w:rPr>
+          <w:rStyle w:val="NormalTok"/>
+        </w:rPr>
+        <w:t xml:space="preserve">)))</w:t>
+      </w:r>
+      <w:r>
+        <w:br w:type="textWrapping"/>
+      </w:r>
+      <w:r>
+        <w:rPr>
+          <w:rStyle w:val="NormalTok"/>
+        </w:rPr>
+        <w:t xml:space="preserve">pred.df$Race&lt;-</w:t>
+      </w:r>
+      <w:r>
+        <w:rPr>
+          <w:rStyle w:val="KeywordTok"/>
+        </w:rPr>
+        <w:t xml:space="preserve">ifelse</w:t>
+      </w:r>
+      <w:r>
+        <w:rPr>
+          <w:rStyle w:val="NormalTok"/>
+        </w:rPr>
+        <w:t xml:space="preserve">(pred.df$white01==</w:t>
+      </w:r>
+      <w:r>
+        <w:rPr>
+          <w:rStyle w:val="DecValTok"/>
+        </w:rPr>
+        <w:t xml:space="preserve">1</w:t>
+      </w:r>
+      <w:r>
+        <w:rPr>
+          <w:rStyle w:val="NormalTok"/>
+        </w:rPr>
+        <w:t xml:space="preserve">,</w:t>
+      </w:r>
+      <w:r>
+        <w:rPr>
+          <w:rStyle w:val="StringTok"/>
+        </w:rPr>
+        <w:t xml:space="preserve">"White"</w:t>
+      </w:r>
+      <w:r>
+        <w:rPr>
+          <w:rStyle w:val="NormalTok"/>
+        </w:rPr>
+        <w:t xml:space="preserve">,</w:t>
+      </w:r>
+      <w:r>
+        <w:rPr>
+          <w:rStyle w:val="StringTok"/>
+        </w:rPr>
+        <w:t xml:space="preserve">"Non-White"</w:t>
+      </w:r>
+      <w:r>
+        <w:rPr>
+          <w:rStyle w:val="NormalTok"/>
+        </w:rPr>
+        <w:t xml:space="preserve">)</w:t>
+      </w:r>
+      <w:r>
+        <w:br w:type="textWrapping"/>
+      </w:r>
+      <w:r>
+        <w:rPr>
+          <w:rStyle w:val="NormalTok"/>
+        </w:rPr>
+        <w:t xml:space="preserve">pred.df$fit&lt;-</w:t>
+      </w:r>
+      <w:r>
+        <w:rPr>
+          <w:rStyle w:val="KeywordTok"/>
+        </w:rPr>
+        <w:t xml:space="preserve">predict</w:t>
+      </w:r>
+      <w:r>
+        <w:rPr>
+          <w:rStyle w:val="NormalTok"/>
+        </w:rPr>
+        <w:t xml:space="preserve">(m5,pred.df)</w:t>
+      </w:r>
+      <w:r>
+        <w:br w:type="textWrapping"/>
+      </w:r>
+      <w:r>
+        <w:rPr>
+          <w:rStyle w:val="CommentTok"/>
+        </w:rPr>
+        <w:t xml:space="preserve"># Confidence Intervlals</w:t>
+      </w:r>
+      <w:r>
+        <w:br w:type="textWrapping"/>
+      </w:r>
+      <w:r>
+        <w:rPr>
+          <w:rStyle w:val="NormalTok"/>
+        </w:rPr>
+        <w:t xml:space="preserve">pred.df$ll&lt;-pred.df$fit</w:t>
+      </w:r>
+      <w:r>
+        <w:rPr>
+          <w:rStyle w:val="FloatTok"/>
+        </w:rPr>
+        <w:t xml:space="preserve">-1.96</w:t>
+      </w:r>
+      <w:r>
+        <w:rPr>
+          <w:rStyle w:val="NormalTok"/>
+        </w:rPr>
+        <w:t xml:space="preserve">*</w:t>
+      </w:r>
+      <w:r>
+        <w:rPr>
+          <w:rStyle w:val="KeywordTok"/>
+        </w:rPr>
+        <w:t xml:space="preserve">predict</w:t>
+      </w:r>
+      <w:r>
+        <w:rPr>
+          <w:rStyle w:val="NormalTok"/>
+        </w:rPr>
+        <w:t xml:space="preserve">(m5,pred.df,</w:t>
+      </w:r>
+      <w:r>
+        <w:rPr>
+          <w:rStyle w:val="DataTypeTok"/>
+        </w:rPr>
+        <w:t xml:space="preserve">se.fit =</w:t>
+      </w:r>
+      <w:r>
+        <w:rPr>
+          <w:rStyle w:val="NormalTok"/>
+        </w:rPr>
+        <w:t xml:space="preserve"> </w:t>
+      </w:r>
+      <w:r>
+        <w:rPr>
+          <w:rStyle w:val="NormalTok"/>
+        </w:rPr>
+        <w:t xml:space="preserve">T)$se.fit</w:t>
+      </w:r>
+      <w:r>
+        <w:br w:type="textWrapping"/>
+      </w:r>
+      <w:r>
+        <w:rPr>
+          <w:rStyle w:val="NormalTok"/>
+        </w:rPr>
+        <w:t xml:space="preserve">pred.df$ul&lt;-pred.df$fit</w:t>
+      </w:r>
+      <w:r>
+        <w:rPr>
+          <w:rStyle w:val="FloatTok"/>
+        </w:rPr>
+        <w:t xml:space="preserve">+1.96</w:t>
+      </w:r>
+      <w:r>
+        <w:rPr>
+          <w:rStyle w:val="NormalTok"/>
+        </w:rPr>
+        <w:t xml:space="preserve">*</w:t>
+      </w:r>
+      <w:r>
+        <w:rPr>
+          <w:rStyle w:val="KeywordTok"/>
+        </w:rPr>
+        <w:t xml:space="preserve">predict</w:t>
+      </w:r>
+      <w:r>
+        <w:rPr>
+          <w:rStyle w:val="NormalTok"/>
+        </w:rPr>
+        <w:t xml:space="preserve">(m5,pred.df,</w:t>
+      </w:r>
+      <w:r>
+        <w:rPr>
+          <w:rStyle w:val="DataTypeTok"/>
+        </w:rPr>
+        <w:t xml:space="preserve">se.fit =</w:t>
+      </w:r>
+      <w:r>
+        <w:rPr>
+          <w:rStyle w:val="NormalTok"/>
+        </w:rPr>
+        <w:t xml:space="preserve"> </w:t>
+      </w:r>
+      <w:r>
+        <w:rPr>
+          <w:rStyle w:val="NormalTok"/>
+        </w:rPr>
+        <w:t xml:space="preserve">T)$se.fit</w:t>
+      </w:r>
+    </w:p>
+    <w:p>
+      <w:pPr>
+        <w:pStyle w:val="FirstParagraph"/>
+      </w:pPr>
+      <w:r>
+        <w:t xml:space="preserve">Then we'll use the ggplot() function to create a pretty figure:</w:t>
+      </w:r>
+    </w:p>
+    <w:p>
+      <w:pPr>
+        <w:pStyle w:val="SourceCode"/>
+      </w:pPr>
+      <w:r>
+        <w:rPr>
+          <w:rStyle w:val="NormalTok"/>
+        </w:rPr>
+        <w:t xml:space="preserve">p1&lt;-</w:t>
+      </w:r>
+      <w:r>
+        <w:rPr>
+          <w:rStyle w:val="KeywordTok"/>
+        </w:rPr>
+        <w:t xml:space="preserve">ggplot</w:t>
+      </w:r>
+      <w:r>
+        <w:rPr>
+          <w:rStyle w:val="NormalTok"/>
+        </w:rPr>
+        <w:t xml:space="preserve">(pred.df,</w:t>
+      </w:r>
+      <w:r>
+        <w:rPr>
+          <w:rStyle w:val="KeywordTok"/>
+        </w:rPr>
+        <w:t xml:space="preserve">aes</w:t>
+      </w:r>
+      <w:r>
+        <w:rPr>
+          <w:rStyle w:val="NormalTok"/>
+        </w:rPr>
+        <w:t xml:space="preserve">(racial_imp,fit,</w:t>
+      </w:r>
+      <w:r>
+        <w:rPr>
+          <w:rStyle w:val="DataTypeTok"/>
+        </w:rPr>
+        <w:t xml:space="preserve">type=</w:t>
+      </w:r>
+      <w:r>
+        <w:rPr>
+          <w:rStyle w:val="NormalTok"/>
+        </w:rPr>
+        <w:t xml:space="preserve">Race))+</w:t>
+      </w:r>
+      <w:r>
+        <w:br w:type="textWrapping"/>
+      </w:r>
+      <w:r>
+        <w:rPr>
+          <w:rStyle w:val="StringTok"/>
+        </w:rPr>
+        <w:t xml:space="preserve">    </w:t>
+      </w:r>
+      <w:r>
+        <w:rPr>
+          <w:rStyle w:val="KeywordTok"/>
+        </w:rPr>
+        <w:t xml:space="preserve">geom_ribbon</w:t>
+      </w:r>
+      <w:r>
+        <w:rPr>
+          <w:rStyle w:val="NormalTok"/>
+        </w:rPr>
+        <w:t xml:space="preserve">(</w:t>
+      </w:r>
+      <w:r>
+        <w:rPr>
+          <w:rStyle w:val="KeywordTok"/>
+        </w:rPr>
+        <w:t xml:space="preserve">aes</w:t>
+      </w:r>
+      <w:r>
+        <w:rPr>
+          <w:rStyle w:val="NormalTok"/>
+        </w:rPr>
+        <w:t xml:space="preserve">(</w:t>
+      </w:r>
+      <w:r>
+        <w:rPr>
+          <w:rStyle w:val="DataTypeTok"/>
+        </w:rPr>
+        <w:t xml:space="preserve">ymin=</w:t>
+      </w:r>
+      <w:r>
+        <w:rPr>
+          <w:rStyle w:val="NormalTok"/>
+        </w:rPr>
+        <w:t xml:space="preserve">ll,</w:t>
+      </w:r>
+      <w:r>
+        <w:rPr>
+          <w:rStyle w:val="DataTypeTok"/>
+        </w:rPr>
+        <w:t xml:space="preserve">ymax=</w:t>
+      </w:r>
+      <w:r>
+        <w:rPr>
+          <w:rStyle w:val="NormalTok"/>
+        </w:rPr>
+        <w:t xml:space="preserve">ul,</w:t>
+      </w:r>
+      <w:r>
+        <w:rPr>
+          <w:rStyle w:val="DataTypeTok"/>
+        </w:rPr>
+        <w:t xml:space="preserve">fill=</w:t>
+      </w:r>
+      <w:r>
+        <w:rPr>
+          <w:rStyle w:val="NormalTok"/>
+        </w:rPr>
+        <w:t xml:space="preserve">Race),</w:t>
+      </w:r>
+      <w:r>
+        <w:rPr>
+          <w:rStyle w:val="DataTypeTok"/>
+        </w:rPr>
+        <w:t xml:space="preserve">fill=</w:t>
+      </w:r>
+      <w:r>
+        <w:rPr>
+          <w:rStyle w:val="StringTok"/>
+        </w:rPr>
+        <w:t xml:space="preserve">"grey"</w:t>
+      </w:r>
+      <w:r>
+        <w:rPr>
+          <w:rStyle w:val="NormalTok"/>
+        </w:rPr>
+        <w:t xml:space="preserve">,</w:t>
+      </w:r>
+      <w:r>
+        <w:rPr>
+          <w:rStyle w:val="DataTypeTok"/>
+        </w:rPr>
+        <w:t xml:space="preserve">alpha=</w:t>
+      </w:r>
+      <w:r>
+        <w:rPr>
+          <w:rStyle w:val="NormalTok"/>
+        </w:rPr>
+        <w:t xml:space="preserve">.</w:t>
+      </w:r>
+      <w:r>
+        <w:rPr>
+          <w:rStyle w:val="DecValTok"/>
+        </w:rPr>
+        <w:t xml:space="preserve">3</w:t>
+      </w:r>
+      <w:r>
+        <w:rPr>
+          <w:rStyle w:val="NormalTok"/>
+        </w:rPr>
+        <w:t xml:space="preserve">)+</w:t>
+      </w:r>
+      <w:r>
+        <w:br w:type="textWrapping"/>
+      </w:r>
+      <w:r>
+        <w:rPr>
+          <w:rStyle w:val="StringTok"/>
+        </w:rPr>
+        <w:t xml:space="preserve">    </w:t>
+      </w:r>
+      <w:r>
+        <w:rPr>
+          <w:rStyle w:val="KeywordTok"/>
+        </w:rPr>
+        <w:t xml:space="preserve">geom_line</w:t>
+      </w:r>
+      <w:r>
+        <w:rPr>
+          <w:rStyle w:val="NormalTok"/>
+        </w:rPr>
+        <w:t xml:space="preserve">(</w:t>
+      </w:r>
+      <w:r>
+        <w:rPr>
+          <w:rStyle w:val="KeywordTok"/>
+        </w:rPr>
+        <w:t xml:space="preserve">aes</w:t>
+      </w:r>
+      <w:r>
+        <w:rPr>
+          <w:rStyle w:val="NormalTok"/>
+        </w:rPr>
+        <w:t xml:space="preserve">(</w:t>
+      </w:r>
+      <w:r>
+        <w:rPr>
+          <w:rStyle w:val="DataTypeTok"/>
+        </w:rPr>
+        <w:t xml:space="preserve">col=</w:t>
+      </w:r>
+      <w:r>
+        <w:rPr>
+          <w:rStyle w:val="NormalTok"/>
+        </w:rPr>
+        <w:t xml:space="preserve">Race))+</w:t>
+      </w:r>
+      <w:r>
+        <w:br w:type="textWrapping"/>
+      </w:r>
+      <w:r>
+        <w:rPr>
+          <w:rStyle w:val="StringTok"/>
+        </w:rPr>
+        <w:t xml:space="preserve">    </w:t>
+      </w:r>
+      <w:r>
+        <w:rPr>
+          <w:rStyle w:val="KeywordTok"/>
+        </w:rPr>
+        <w:t xml:space="preserve">xlab</w:t>
+      </w:r>
+      <w:r>
+        <w:rPr>
+          <w:rStyle w:val="NormalTok"/>
+        </w:rPr>
+        <w:t xml:space="preserve">(</w:t>
+      </w:r>
+      <w:r>
+        <w:rPr>
+          <w:rStyle w:val="StringTok"/>
+        </w:rPr>
+        <w:t xml:space="preserve">"Importance of Racial ID"</w:t>
+      </w:r>
+      <w:r>
+        <w:rPr>
+          <w:rStyle w:val="NormalTok"/>
+        </w:rPr>
+        <w:t xml:space="preserve">)+</w:t>
+      </w:r>
+      <w:r>
+        <w:br w:type="textWrapping"/>
+      </w:r>
+      <w:r>
+        <w:rPr>
+          <w:rStyle w:val="StringTok"/>
+        </w:rPr>
+        <w:t xml:space="preserve">    </w:t>
+      </w:r>
+      <w:r>
+        <w:rPr>
+          <w:rStyle w:val="KeywordTok"/>
+        </w:rPr>
+        <w:t xml:space="preserve">ylab</w:t>
+      </w:r>
+      <w:r>
+        <w:rPr>
+          <w:rStyle w:val="NormalTok"/>
+        </w:rPr>
+        <w:t xml:space="preserve">(</w:t>
+      </w:r>
+      <w:r>
+        <w:rPr>
+          <w:rStyle w:val="StringTok"/>
+        </w:rPr>
+        <w:t xml:space="preserve">"Predicted Feelings Toward Trump"</w:t>
+      </w:r>
+      <w:r>
+        <w:rPr>
+          <w:rStyle w:val="NormalTok"/>
+        </w:rPr>
+        <w:t xml:space="preserve">)</w:t>
+      </w:r>
+      <w:r>
+        <w:br w:type="textWrapping"/>
+      </w:r>
+      <w:r>
+        <w:br w:type="textWrapping"/>
+      </w:r>
+      <w:r>
+        <w:rPr>
+          <w:rStyle w:val="NormalTok"/>
+        </w:rPr>
+        <w:t xml:space="preserve">p1</w:t>
+      </w:r>
+    </w:p>
+    <w:p>
+      <w:pPr>
+        <w:pStyle w:val="FirstParagraph"/>
+      </w:pPr>
+      <w:r>
+        <w:drawing>
+          <wp:inline>
+            <wp:extent cx="5334000" cy="4267200"/>
+            <wp:effectExtent b="0" l="0" r="0" t="0"/>
+            <wp:docPr descr="" id="1" name="Picture"/>
+            <a:graphic>
+              <a:graphicData uri="http://schemas.openxmlformats.org/drawingml/2006/picture">
+                <pic:pic>
+                  <pic:nvPicPr>
+                    <pic:cNvPr descr="Quick_Guide_to_Data_Analysis_in_R_files/figure-docx/unnamed-chunk-36-1.png" id="0" name="Picture"/>
+                    <pic:cNvPicPr>
+                      <a:picLocks noChangeArrowheads="1" noChangeAspect="1"/>
+                    </pic:cNvPicPr>
+                  </pic:nvPicPr>
+                  <pic:blipFill>
+                    <a:blip r:embed="rId56"/>
+                    <a:stretch>
+                      <a:fillRect/>
+                    </a:stretch>
+                  </pic:blipFill>
+                  <pic:spPr bwMode="auto">
+                    <a:xfrm>
+                      <a:off x="0" y="0"/>
+                      <a:ext cx="5334000" cy="4267200"/>
+                    </a:xfrm>
+                    <a:prstGeom prst="rect">
+                      <a:avLst/>
+                    </a:prstGeom>
+                    <a:noFill/>
+                    <a:ln w="9525">
+                      <a:noFill/>
+                      <a:headEnd/>
+                      <a:tailEnd/>
+                    </a:ln>
+                  </pic:spPr>
+                </pic:pic>
+              </a:graphicData>
+            </a:graphic>
+          </wp:inline>
+        </w:drawing>
+      </w:r>
+    </w:p>
+    <w:p>
+      <w:pPr>
+        <w:pStyle w:val="BodyText"/>
+      </w:pPr>
+      <w:r>
+        <w:t xml:space="preserve">So Whites for whom their racial identity is important are far more likely to feel warmly toward trump, than Whites who's racial identity is not important. Interesting, the important of non-white's racial identity appears to have no relationship to their feelings toward Trump.</w:t>
+      </w:r>
+    </w:p>
+    <w:p>
+      <w:pPr>
         <w:pStyle w:val="Heading1"/>
       </w:pPr>
-      <w:bookmarkStart w:id="53" w:name="presentation"/>
-      <w:bookmarkEnd w:id="53"/>
-      <w:r>
-        <w:t xml:space="preserve">Presentation</w:t>
+      <w:bookmarkStart w:id="57" w:name="general-advice-and-additional-resources"/>
+      <w:bookmarkEnd w:id="57"/>
+      <w:r>
+        <w:t xml:space="preserve">General Advice and Additional Resources</w:t>
+      </w:r>
+    </w:p>
+    <w:p>
+      <w:pPr>
+        <w:pStyle w:val="FirstParagraph"/>
+      </w:pPr>
+      <w:r>
+        <w:t xml:space="preserve">All of this is a lot to take in. I've tried to cover some general things I imagine you'll want to do (load data, manipulate data, describe data, estimate regressions). Every project is different, so let me conclude by offering some general advice and specific resources to help you along the way.</w:t>
       </w:r>
     </w:p>
     <w:p>
       <w:pPr>
         <w:pStyle w:val="Heading2"/>
       </w:pPr>
-      <w:bookmarkStart w:id="54" w:name="descriptive-table"/>
-      <w:bookmarkEnd w:id="54"/>
-      <w:r>
-        <w:t xml:space="preserve">Descriptive Table</w:t>
-      </w:r>
+      <w:bookmarkStart w:id="58" w:name="general-advice"/>
+      <w:bookmarkEnd w:id="58"/>
+      <w:r>
+        <w:t xml:space="preserve">General Advice</w:t>
+      </w:r>
+    </w:p>
+    <w:p>
+      <w:pPr>
+        <w:pStyle w:val="Compact"/>
+        <w:numPr>
+          <w:numId w:val="1010"/>
+          <w:ilvl w:val="0"/>
+        </w:numPr>
+      </w:pPr>
+      <w:r>
+        <w:rPr>
+          <w:b/>
+        </w:rPr>
+        <w:t xml:space="preserve">Work sequentially:</w:t>
+      </w:r>
+      <w:r>
+        <w:t xml:space="preserve"> </w:t>
+      </w:r>
+      <w:r>
+        <w:t xml:space="preserve">Create an outline of the things you want to do, and then check them off</w:t>
+      </w:r>
+    </w:p>
+    <w:p>
+      <w:pPr>
+        <w:pStyle w:val="Compact"/>
+        <w:numPr>
+          <w:numId w:val="1010"/>
+          <w:ilvl w:val="0"/>
+        </w:numPr>
+      </w:pPr>
+      <w:r>
+        <w:rPr>
+          <w:b/>
+        </w:rPr>
+        <w:t xml:space="preserve">Raw data is sacred</w:t>
+      </w:r>
+      <w:r>
+        <w:t xml:space="preserve"> </w:t>
+      </w:r>
+      <w:r>
+        <w:t xml:space="preserve">Don't manipulate it directly. Create copies of variables and recode them</w:t>
+      </w:r>
+    </w:p>
+    <w:p>
+      <w:pPr>
+        <w:pStyle w:val="Compact"/>
+        <w:numPr>
+          <w:numId w:val="1010"/>
+          <w:ilvl w:val="0"/>
+        </w:numPr>
+      </w:pPr>
+      <w:r>
+        <w:rPr>
+          <w:b/>
+        </w:rPr>
+        <w:t xml:space="preserve">Recode Carefully</w:t>
+      </w:r>
+      <w:r>
+        <w:t xml:space="preserve"> </w:t>
+      </w:r>
+      <w:r>
+        <w:t xml:space="preserve">Check and recheck your recoding. Do the results look like what you think they should be</w:t>
+      </w:r>
+    </w:p>
+    <w:p>
+      <w:pPr>
+        <w:pStyle w:val="Compact"/>
+        <w:numPr>
+          <w:numId w:val="1010"/>
+          <w:ilvl w:val="0"/>
+        </w:numPr>
+      </w:pPr>
+      <w:r>
+        <w:rPr>
+          <w:b/>
+        </w:rPr>
+        <w:t xml:space="preserve">Know your data</w:t>
+      </w:r>
+      <w:r>
+        <w:t xml:space="preserve"> </w:t>
+      </w:r>
+      <w:r>
+        <w:t xml:space="preserve">More broadly, look at and describe the data. Get a sense of the distribution of variables, make sure you're not drawing inferences based off a few cases</w:t>
+      </w:r>
+    </w:p>
+    <w:p>
+      <w:pPr>
+        <w:pStyle w:val="Compact"/>
+        <w:numPr>
+          <w:numId w:val="1010"/>
+          <w:ilvl w:val="0"/>
+        </w:numPr>
+      </w:pPr>
+      <w:r>
+        <w:rPr>
+          <w:b/>
+        </w:rPr>
+        <w:t xml:space="preserve">Comment liberally</w:t>
+      </w:r>
+      <w:r>
+        <w:t xml:space="preserve"> </w:t>
+      </w:r>
+      <w:r>
+        <w:t xml:space="preserve">Using pound signs (hashtags as you kids call them) to explain what your code is doing. Both your future self and others will thank you.</w:t>
+      </w:r>
+    </w:p>
+    <w:p>
+      <w:pPr>
+        <w:pStyle w:val="Compact"/>
+        <w:numPr>
+          <w:numId w:val="1010"/>
+          <w:ilvl w:val="0"/>
+        </w:numPr>
+      </w:pPr>
+      <w:r>
+        <w:rPr>
+          <w:b/>
+        </w:rPr>
+        <w:t xml:space="preserve">Compile often</w:t>
+      </w:r>
+      <w:r>
+        <w:t xml:space="preserve"> </w:t>
+      </w:r>
+      <w:r>
+        <w:t xml:space="preserve">Write some code, compile your document. If things fail to compile, R will typically tell you where the problem is.</w:t>
+      </w:r>
+    </w:p>
+    <w:p>
+      <w:pPr>
+        <w:pStyle w:val="Compact"/>
+        <w:numPr>
+          <w:numId w:val="1010"/>
+          <w:ilvl w:val="0"/>
+        </w:numPr>
+      </w:pPr>
+      <w:r>
+        <w:rPr>
+          <w:b/>
+        </w:rPr>
+        <w:t xml:space="preserve">Don't get frustrated</w:t>
+      </w:r>
+      <w:r>
+        <w:t xml:space="preserve"> </w:t>
+      </w:r>
+      <w:r>
+        <w:t xml:space="preserve">Errors happen ALL THE TIME. And R is cryptic as to what the problem is, but as with any language, the more the use it, the easier it becomes and quicker you are at spotting errors.</w:t>
+      </w:r>
+    </w:p>
+    <w:p>
+      <w:pPr>
+        <w:pStyle w:val="Compact"/>
+        <w:numPr>
+          <w:numId w:val="1010"/>
+          <w:ilvl w:val="0"/>
+        </w:numPr>
+      </w:pPr>
+      <w:r>
+        <w:rPr>
+          <w:b/>
+        </w:rPr>
+        <w:t xml:space="preserve">Ask for help</w:t>
+      </w:r>
+      <w:r>
+        <w:t xml:space="preserve"> </w:t>
+      </w:r>
+      <w:r>
+        <w:t xml:space="preserve">You can email me at</w:t>
+      </w:r>
+      <w:r>
+        <w:t xml:space="preserve"> </w:t>
+      </w:r>
+      <w:hyperlink r:id="rId59">
+        <w:r>
+          <w:rPr>
+            <w:rStyle w:val="Hyperlink"/>
+          </w:rPr>
+          <w:t xml:space="preserve">paul_testa@brown.edu</w:t>
+        </w:r>
+      </w:hyperlink>
+      <w:r>
+        <w:t xml:space="preserve"> </w:t>
+      </w:r>
+      <w:r>
+        <w:t xml:space="preserve">or ask your Comp Sci friends, or good old Doctor Google. I guarantee if you have a problem, someone else has too and there are lots of good resources out their to help you solve it.</w:t>
+      </w:r>
+    </w:p>
+    <w:p>
+      <w:pPr>
+        <w:pStyle w:val="Heading2"/>
+      </w:pPr>
+      <w:bookmarkStart w:id="60" w:name="additional-resources"/>
+      <w:bookmarkEnd w:id="60"/>
+      <w:r>
+        <w:t xml:space="preserve">Additional Resources</w:t>
+      </w:r>
+    </w:p>
+    <w:p>
+      <w:pPr>
+        <w:pStyle w:val="FirstParagraph"/>
+      </w:pPr>
+      <w:r>
+        <w:t xml:space="preserve">Learning R:</w:t>
+      </w:r>
+    </w:p>
+    <w:p>
+      <w:pPr>
+        <w:pStyle w:val="Compact"/>
+        <w:numPr>
+          <w:numId w:val="1011"/>
+          <w:ilvl w:val="0"/>
+        </w:numPr>
+      </w:pPr>
+      <w:hyperlink r:id="rId61">
+        <w:r>
+          <w:rPr>
+            <w:rStyle w:val="Hyperlink"/>
+          </w:rPr>
+          <w:t xml:space="preserve">http://swirlstats.com/</w:t>
+        </w:r>
+      </w:hyperlink>
+    </w:p>
+    <w:p>
+      <w:pPr>
+        <w:pStyle w:val="Compact"/>
+        <w:numPr>
+          <w:numId w:val="1011"/>
+          <w:ilvl w:val="0"/>
+        </w:numPr>
+      </w:pPr>
+      <w:hyperlink r:id="rId62">
+        <w:r>
+          <w:rPr>
+            <w:rStyle w:val="Hyperlink"/>
+          </w:rPr>
+          <w:t xml:space="preserve">http://www.ats.ucla.edu/stat/r/</w:t>
+        </w:r>
+      </w:hyperlink>
+    </w:p>
+    <w:p>
+      <w:pPr>
+        <w:pStyle w:val="Compact"/>
+        <w:numPr>
+          <w:numId w:val="1011"/>
+          <w:ilvl w:val="0"/>
+        </w:numPr>
+      </w:pPr>
+      <w:hyperlink r:id="rId63">
+        <w:r>
+          <w:rPr>
+            <w:rStyle w:val="Hyperlink"/>
+          </w:rPr>
+          <w:t xml:space="preserve">https://www.r-bloggers.com/how-to-learn-r-2/</w:t>
+        </w:r>
+      </w:hyperlink>
+    </w:p>
+    <w:p>
+      <w:pPr>
+        <w:pStyle w:val="FirstParagraph"/>
+      </w:pPr>
+      <w:r>
+        <w:t xml:space="preserve">Learning R Markdown:</w:t>
+      </w:r>
+    </w:p>
+    <w:p>
+      <w:pPr>
+        <w:pStyle w:val="Compact"/>
+        <w:numPr>
+          <w:numId w:val="1012"/>
+          <w:ilvl w:val="0"/>
+        </w:numPr>
+      </w:pPr>
+      <w:hyperlink r:id="rId64">
+        <w:r>
+          <w:rPr>
+            <w:rStyle w:val="Hyperlink"/>
+          </w:rPr>
+          <w:t xml:space="preserve">http://rmarkdown.rstudio.com/lesson-1.html</w:t>
+        </w:r>
+      </w:hyperlink>
+    </w:p>
+    <w:p>
+      <w:pPr>
+        <w:pStyle w:val="FirstParagraph"/>
+      </w:pPr>
+      <w:r>
+        <w:t xml:space="preserve">Specific R problems</w:t>
+      </w:r>
+    </w:p>
+    <w:p>
+      <w:pPr>
+        <w:pStyle w:val="Compact"/>
+        <w:numPr>
+          <w:numId w:val="1013"/>
+          <w:ilvl w:val="0"/>
+        </w:numPr>
+      </w:pPr>
+      <w:hyperlink r:id="rId65">
+        <w:r>
+          <w:rPr>
+            <w:rStyle w:val="Hyperlink"/>
+          </w:rPr>
+          <w:t xml:space="preserve">https://www.google.com/</w:t>
+        </w:r>
+      </w:hyperlink>
+    </w:p>
+    <w:p>
+      <w:pPr>
+        <w:pStyle w:val="Compact"/>
+        <w:numPr>
+          <w:numId w:val="1013"/>
+          <w:ilvl w:val="0"/>
+        </w:numPr>
+      </w:pPr>
+      <w:hyperlink r:id="rId66">
+        <w:r>
+          <w:rPr>
+            <w:rStyle w:val="Hyperlink"/>
+          </w:rPr>
+          <w:t xml:space="preserve">http://stackoverflow.com/questions/tagged/r</w:t>
+        </w:r>
+      </w:hyperlink>
+    </w:p>
+    <w:p>
+      <w:pPr>
+        <w:pStyle w:val="FirstParagraph"/>
+      </w:pPr>
+      <w:r>
+        <w:t xml:space="preserve">Nice stats with R textbook:</w:t>
+      </w:r>
+    </w:p>
+    <w:p>
+      <w:pPr>
+        <w:pStyle w:val="Compact"/>
+        <w:numPr>
+          <w:numId w:val="1014"/>
+          <w:ilvl w:val="0"/>
+        </w:numPr>
+      </w:pPr>
+      <w:hyperlink r:id="rId67">
+        <w:r>
+          <w:rPr>
+            <w:rStyle w:val="Hyperlink"/>
+          </w:rPr>
+          <w:t xml:space="preserve">http://www.mosaic-web.org/go/StatisticalModeling/</w:t>
+        </w:r>
+      </w:hyperlink>
+    </w:p>
+    <w:p>
+      <w:pPr>
+        <w:pStyle w:val="FirstParagraph"/>
+      </w:pPr>
+      <w:r>
+        <w:t xml:space="preserve">Specific Stats questions</w:t>
+      </w:r>
+    </w:p>
+    <w:p>
+      <w:pPr>
+        <w:pStyle w:val="Compact"/>
+        <w:numPr>
+          <w:numId w:val="1015"/>
+          <w:ilvl w:val="0"/>
+        </w:numPr>
+      </w:pPr>
+      <w:hyperlink r:id="rId68">
+        <w:r>
+          <w:rPr>
+            <w:rStyle w:val="Hyperlink"/>
+          </w:rPr>
+          <w:t xml:space="preserve">http://stats.stackexchange.com/</w:t>
+        </w:r>
+      </w:hyperlink>
     </w:p>
     <w:sectPr/>
   </w:body>
@@ -7378,7 +10579,7 @@
     </w:lvl>
   </w:abstractNum>
   <w:abstractNum w:abstractNumId="990">
-    <w:nsid w:val="1b686436"/>
+    <w:nsid w:val="d849d2f0"/>
     <w:multiLevelType w:val="multilevel"/>
     <w:lvl w:ilvl="0">
       <w:numFmt w:val="bullet"/>
@@ -7459,7 +10660,7 @@
     </w:lvl>
   </w:abstractNum>
   <w:abstractNum w:abstractNumId="991">
-    <w:nsid w:val="dfe70da7"/>
+    <w:nsid w:val="6226caa7"/>
     <w:multiLevelType w:val="multilevel"/>
     <w:lvl w:ilvl="0">
       <w:numFmt w:val="bullet"/>
@@ -7540,7 +10741,7 @@
     </w:lvl>
   </w:abstractNum>
   <w:abstractNum w:abstractNumId="99411">
-    <w:nsid w:val="a726efc5"/>
+    <w:nsid w:val="9d772df6"/>
     <w:multiLevelType w:val="multilevel"/>
     <w:lvl w:ilvl="0">
       <w:start w:val="1"/>
@@ -7694,6 +10895,30 @@
     </w:lvlOverride>
   </w:num>
   <w:num w:numId="1007">
+    <w:abstractNumId w:val="991"/>
+  </w:num>
+  <w:num w:numId="1008">
+    <w:abstractNumId w:val="991"/>
+  </w:num>
+  <w:num w:numId="1009">
+    <w:abstractNumId w:val="991"/>
+  </w:num>
+  <w:num w:numId="1010">
+    <w:abstractNumId w:val="991"/>
+  </w:num>
+  <w:num w:numId="1011">
+    <w:abstractNumId w:val="991"/>
+  </w:num>
+  <w:num w:numId="1012">
+    <w:abstractNumId w:val="991"/>
+  </w:num>
+  <w:num w:numId="1013">
+    <w:abstractNumId w:val="991"/>
+  </w:num>
+  <w:num w:numId="1014">
+    <w:abstractNumId w:val="991"/>
+  </w:num>
+  <w:num w:numId="1015">
     <w:abstractNumId w:val="991"/>
   </w:num>
 </w:numbering>

</xml_diff>